<commit_message>
Additions to calibration code and report
</commit_message>
<xml_diff>
--- a/3D_2D_Calibration/Report/Flux_Per_Pole_Calibration.docx
+++ b/3D_2D_Calibration/Report/Flux_Per_Pole_Calibration.docx
@@ -81,7 +81,21 @@
         <w:rPr>
           <w:lang w:val="tr-TR"/>
         </w:rPr>
-        <w:t>. 3D Magnetostatic Model Kurulumu</w:t>
+        <w:t xml:space="preserve">. 3D </w:t>
+      </w:r>
+      <w:proofErr w:type="spellStart"/>
+      <w:r>
+        <w:rPr>
+          <w:lang w:val="tr-TR"/>
+        </w:rPr>
+        <w:t>Magnetostatic</w:t>
+      </w:r>
+      <w:proofErr w:type="spellEnd"/>
+      <w:r>
+        <w:rPr>
+          <w:lang w:val="tr-TR"/>
+        </w:rPr>
+        <w:t xml:space="preserve"> Model Kurulumu</w:t>
       </w:r>
       <w:r>
         <w:rPr>
@@ -101,13 +115,111 @@
         <w:rPr>
           <w:lang w:val="tr-TR"/>
         </w:rPr>
-        <w:t>Güncel tasarım generatör 300 ankuş, 32 kutup ve 3 faz sargıya sahiptir. Bundan dolayı 2D modelde çeyrek simetriye sahiptir. Eksenel yönde ise laminasyon paketleri yarım simetriye sahip olduğundan 3D model ise eksenel yönde yarım, radyal yönde çeyrek simetri olmak üzere sekizde bir simetriye sahiptir. Model</w:t>
-      </w:r>
-      <w:r>
-        <w:rPr>
-          <w:lang w:val="tr-TR"/>
-        </w:rPr>
-        <w:t xml:space="preserve">in “transient” çözücü tipinde kurulmamasının sebebi ise yine çözüm süresinin düşürülmek istenmesidir. Model görüntüsü </w:t>
+        <w:t xml:space="preserve">Güncel tasarım </w:t>
+      </w:r>
+      <w:proofErr w:type="spellStart"/>
+      <w:r>
+        <w:rPr>
+          <w:lang w:val="tr-TR"/>
+        </w:rPr>
+        <w:t>generatör</w:t>
+      </w:r>
+      <w:proofErr w:type="spellEnd"/>
+      <w:r>
+        <w:rPr>
+          <w:lang w:val="tr-TR"/>
+        </w:rPr>
+        <w:t xml:space="preserve"> 300 </w:t>
+      </w:r>
+      <w:proofErr w:type="spellStart"/>
+      <w:r>
+        <w:rPr>
+          <w:lang w:val="tr-TR"/>
+        </w:rPr>
+        <w:t>ankuş</w:t>
+      </w:r>
+      <w:proofErr w:type="spellEnd"/>
+      <w:r>
+        <w:rPr>
+          <w:lang w:val="tr-TR"/>
+        </w:rPr>
+        <w:t xml:space="preserve">, 32 kutup ve 3 faz sargıya sahiptir. Bundan dolayı 2D modelde çeyrek simetriye sahiptir. </w:t>
+      </w:r>
+      <w:proofErr w:type="spellStart"/>
+      <w:r>
+        <w:rPr>
+          <w:lang w:val="tr-TR"/>
+        </w:rPr>
+        <w:t>Eksenel</w:t>
+      </w:r>
+      <w:proofErr w:type="spellEnd"/>
+      <w:r>
+        <w:rPr>
+          <w:lang w:val="tr-TR"/>
+        </w:rPr>
+        <w:t xml:space="preserve"> yönde ise </w:t>
+      </w:r>
+      <w:proofErr w:type="spellStart"/>
+      <w:r>
+        <w:rPr>
+          <w:lang w:val="tr-TR"/>
+        </w:rPr>
+        <w:t>laminasyon</w:t>
+      </w:r>
+      <w:proofErr w:type="spellEnd"/>
+      <w:r>
+        <w:rPr>
+          <w:lang w:val="tr-TR"/>
+        </w:rPr>
+        <w:t xml:space="preserve"> paketleri yarım simetriye sahip olduğundan 3D model ise </w:t>
+      </w:r>
+      <w:proofErr w:type="spellStart"/>
+      <w:r>
+        <w:rPr>
+          <w:lang w:val="tr-TR"/>
+        </w:rPr>
+        <w:t>eksenel</w:t>
+      </w:r>
+      <w:proofErr w:type="spellEnd"/>
+      <w:r>
+        <w:rPr>
+          <w:lang w:val="tr-TR"/>
+        </w:rPr>
+        <w:t xml:space="preserve"> yönde yarım, </w:t>
+      </w:r>
+      <w:proofErr w:type="spellStart"/>
+      <w:r>
+        <w:rPr>
+          <w:lang w:val="tr-TR"/>
+        </w:rPr>
+        <w:t>radyal</w:t>
+      </w:r>
+      <w:proofErr w:type="spellEnd"/>
+      <w:r>
+        <w:rPr>
+          <w:lang w:val="tr-TR"/>
+        </w:rPr>
+        <w:t xml:space="preserve"> yönde çeyrek simetri olmak üzere sekizde bir simetriye sahiptir. Model</w:t>
+      </w:r>
+      <w:r>
+        <w:rPr>
+          <w:lang w:val="tr-TR"/>
+        </w:rPr>
+        <w:t>in “</w:t>
+      </w:r>
+      <w:proofErr w:type="spellStart"/>
+      <w:r>
+        <w:rPr>
+          <w:lang w:val="tr-TR"/>
+        </w:rPr>
+        <w:t>transient</w:t>
+      </w:r>
+      <w:proofErr w:type="spellEnd"/>
+      <w:r>
+        <w:rPr>
+          <w:lang w:val="tr-TR"/>
+        </w:rPr>
+        <w:t xml:space="preserve">” çözücü tipinde kurulmamasının sebebi ise yine çözüm süresinin düşürülmek istenmesidir. Model görüntüsü </w:t>
       </w:r>
       <w:r>
         <w:rPr>
@@ -133,11 +245,15 @@
         <w:fldChar w:fldCharType="separate"/>
       </w:r>
       <w:r>
+        <w:rPr>
+          <w:lang w:val="tr-TR"/>
+        </w:rPr>
         <w:t xml:space="preserve">Şekil </w:t>
       </w:r>
       <w:r>
         <w:rPr>
           <w:noProof/>
+          <w:lang w:val="tr-TR"/>
         </w:rPr>
         <w:t>1</w:t>
       </w:r>
@@ -164,10 +280,14 @@
       <w:pPr>
         <w:keepNext/>
         <w:jc w:val="both"/>
+        <w:rPr>
+          <w:lang w:val="tr-TR"/>
+        </w:rPr>
       </w:pPr>
       <w:r>
         <w:rPr>
           <w:noProof/>
+          <w:lang w:val="tr-TR"/>
         </w:rPr>
         <w:drawing>
           <wp:inline distT="0" distB="0" distL="0" distR="0" wp14:anchorId="26FA572E" wp14:editId="08F6EADF">
@@ -216,19 +336,77 @@
       </w:pPr>
       <w:bookmarkStart w:id="0" w:name="_Ref130908723"/>
       <w:r>
+        <w:rPr>
+          <w:lang w:val="tr-TR"/>
+        </w:rPr>
         <w:t xml:space="preserve">Şekil </w:t>
       </w:r>
-      <w:fldSimple w:instr=" SEQ Şekil \* ARABIC ">
-        <w:r>
-          <w:rPr>
-            <w:noProof/>
-          </w:rPr>
-          <w:t>1</w:t>
-        </w:r>
-      </w:fldSimple>
+      <w:r>
+        <w:rPr>
+          <w:lang w:val="tr-TR"/>
+        </w:rPr>
+        <w:fldChar w:fldCharType="begin"/>
+      </w:r>
+      <w:r>
+        <w:rPr>
+          <w:lang w:val="tr-TR"/>
+        </w:rPr>
+        <w:instrText xml:space="preserve"> SEQ Şekil \* ARABIC </w:instrText>
+      </w:r>
+      <w:r>
+        <w:rPr>
+          <w:lang w:val="tr-TR"/>
+        </w:rPr>
+        <w:fldChar w:fldCharType="separate"/>
+      </w:r>
+      <w:r>
+        <w:rPr>
+          <w:noProof/>
+          <w:lang w:val="tr-TR"/>
+        </w:rPr>
+        <w:t>1</w:t>
+      </w:r>
+      <w:r>
+        <w:rPr>
+          <w:noProof/>
+          <w:lang w:val="tr-TR"/>
+        </w:rPr>
+        <w:fldChar w:fldCharType="end"/>
+      </w:r>
       <w:bookmarkEnd w:id="0"/>
       <w:r>
-        <w:t>. ANSYS Maxwell 3D magnetostatic modeli</w:t>
+        <w:rPr>
+          <w:lang w:val="tr-TR"/>
+        </w:rPr>
+        <w:t xml:space="preserve">. ANSYS </w:t>
+      </w:r>
+      <w:proofErr w:type="spellStart"/>
+      <w:r>
+        <w:rPr>
+          <w:lang w:val="tr-TR"/>
+        </w:rPr>
+        <w:t>Maxwell</w:t>
+      </w:r>
+      <w:proofErr w:type="spellEnd"/>
+      <w:r>
+        <w:rPr>
+          <w:lang w:val="tr-TR"/>
+        </w:rPr>
+        <w:t xml:space="preserve"> 3D </w:t>
+      </w:r>
+      <w:proofErr w:type="spellStart"/>
+      <w:r>
+        <w:rPr>
+          <w:lang w:val="tr-TR"/>
+        </w:rPr>
+        <w:t>magnetostatic</w:t>
+      </w:r>
+      <w:proofErr w:type="spellEnd"/>
+      <w:r>
+        <w:rPr>
+          <w:lang w:val="tr-TR"/>
+        </w:rPr>
+        <w:t xml:space="preserve"> modeli</w:t>
       </w:r>
     </w:p>
     <w:p>
@@ -242,7 +420,133 @@
         <w:rPr>
           <w:lang w:val="tr-TR"/>
         </w:rPr>
-        <w:t xml:space="preserve">Modelde sınır koşulları olarak “independent” ve “dependent” koşulları kullanılmıştır. Bu sayede modelin periyodik olduğu tanımlanabilmiş ve doğru sonuçlar elde edilebilmiştir. “Region” modeli de silindirik oluşturulmuştur. Kaçak akıları (fringing flux) görebilmek içinse “Region” +z ve radyal yönde dışa doğru uzatılmıştır. Eksenel yönde yarım simetrinin uzunluğu 462.5 mm iken “Region” z=600 mm’ye kadar uzatılmıştır. </w:t>
+        <w:t>Modelde sınır koşulları olarak “</w:t>
+      </w:r>
+      <w:proofErr w:type="spellStart"/>
+      <w:r>
+        <w:rPr>
+          <w:lang w:val="tr-TR"/>
+        </w:rPr>
+        <w:t>independent</w:t>
+      </w:r>
+      <w:proofErr w:type="spellEnd"/>
+      <w:r>
+        <w:rPr>
+          <w:lang w:val="tr-TR"/>
+        </w:rPr>
+        <w:t>” ve “</w:t>
+      </w:r>
+      <w:proofErr w:type="spellStart"/>
+      <w:r>
+        <w:rPr>
+          <w:lang w:val="tr-TR"/>
+        </w:rPr>
+        <w:t>dependent</w:t>
+      </w:r>
+      <w:proofErr w:type="spellEnd"/>
+      <w:r>
+        <w:rPr>
+          <w:lang w:val="tr-TR"/>
+        </w:rPr>
+        <w:t>” koşulları kullanılmıştır. Bu sayede modelin periyodik olduğu tanımlanabilmiş ve doğru sonuçlar elde edilebilmiştir. “</w:t>
+      </w:r>
+      <w:proofErr w:type="spellStart"/>
+      <w:r>
+        <w:rPr>
+          <w:lang w:val="tr-TR"/>
+        </w:rPr>
+        <w:t>Region</w:t>
+      </w:r>
+      <w:proofErr w:type="spellEnd"/>
+      <w:r>
+        <w:rPr>
+          <w:lang w:val="tr-TR"/>
+        </w:rPr>
+        <w:t>” modeli de silindirik oluşturulmuştur. Kaçak akıları (</w:t>
+      </w:r>
+      <w:proofErr w:type="spellStart"/>
+      <w:r>
+        <w:rPr>
+          <w:lang w:val="tr-TR"/>
+        </w:rPr>
+        <w:t>fringing</w:t>
+      </w:r>
+      <w:proofErr w:type="spellEnd"/>
+      <w:r>
+        <w:rPr>
+          <w:lang w:val="tr-TR"/>
+        </w:rPr>
+        <w:t xml:space="preserve"> </w:t>
+      </w:r>
+      <w:proofErr w:type="spellStart"/>
+      <w:r>
+        <w:rPr>
+          <w:lang w:val="tr-TR"/>
+        </w:rPr>
+        <w:t>flux</w:t>
+      </w:r>
+      <w:proofErr w:type="spellEnd"/>
+      <w:r>
+        <w:rPr>
+          <w:lang w:val="tr-TR"/>
+        </w:rPr>
+        <w:t>) görebilmek içinse “</w:t>
+      </w:r>
+      <w:proofErr w:type="spellStart"/>
+      <w:r>
+        <w:rPr>
+          <w:lang w:val="tr-TR"/>
+        </w:rPr>
+        <w:t>Region</w:t>
+      </w:r>
+      <w:proofErr w:type="spellEnd"/>
+      <w:r>
+        <w:rPr>
+          <w:lang w:val="tr-TR"/>
+        </w:rPr>
+        <w:t xml:space="preserve">” +z ve </w:t>
+      </w:r>
+      <w:proofErr w:type="spellStart"/>
+      <w:r>
+        <w:rPr>
+          <w:lang w:val="tr-TR"/>
+        </w:rPr>
+        <w:t>radyal</w:t>
+      </w:r>
+      <w:proofErr w:type="spellEnd"/>
+      <w:r>
+        <w:rPr>
+          <w:lang w:val="tr-TR"/>
+        </w:rPr>
+        <w:t xml:space="preserve"> yönde dışa doğru uzatılmıştır. </w:t>
+      </w:r>
+      <w:proofErr w:type="spellStart"/>
+      <w:r>
+        <w:rPr>
+          <w:lang w:val="tr-TR"/>
+        </w:rPr>
+        <w:t>Eksenel</w:t>
+      </w:r>
+      <w:proofErr w:type="spellEnd"/>
+      <w:r>
+        <w:rPr>
+          <w:lang w:val="tr-TR"/>
+        </w:rPr>
+        <w:t xml:space="preserve"> yönde yarım simetrinin uzunluğu 462.5 mm iken “</w:t>
+      </w:r>
+      <w:proofErr w:type="spellStart"/>
+      <w:r>
+        <w:rPr>
+          <w:lang w:val="tr-TR"/>
+        </w:rPr>
+        <w:t>Region</w:t>
+      </w:r>
+      <w:proofErr w:type="spellEnd"/>
+      <w:r>
+        <w:rPr>
+          <w:lang w:val="tr-TR"/>
+        </w:rPr>
+        <w:t xml:space="preserve">” z=600 mm’ye kadar uzatılmıştır. </w:t>
       </w:r>
       <w:r>
         <w:rPr>
@@ -296,13 +600,55 @@
         <w:rPr>
           <w:lang w:val="tr-TR"/>
         </w:rPr>
-        <w:t xml:space="preserve">Modelde görülebileceği üzere hava aralığında birçok silindirik yüzey bulunmaktadır. Bu yüzeylerin amacı ise hava aralığından birçok nokta alarak (1280 ayrı yüzey tanımlanmıştır) uzay sisteminden (space domain) zaman sistemine (time domain) geçişin sağlanabilmesidir. Başka bir deyişle, hesaplanan parametrelerin silindirik koordinat sistemindeki pozisyon değeri kullanılarak elektriksel pozisyona ve dolayısıyla da zamana bağlı değerlere geçilebilmektedir. Bahse konu bu yüzeylerin her birinde ise akı hesaplanmıştır. Daha sonra her kutup için tanımlanan 160 akı değeri toplanarak kutup başına düşen maksimum akıya geçilmiştir. </w:t>
-      </w:r>
-      <w:r>
-        <w:rPr>
-          <w:lang w:val="tr-TR"/>
-        </w:rPr>
-        <w:t xml:space="preserve">Yine bu yüzeylerdeki akı değerleri kullanılarak hava aralığındaki akı değişimini pozisyona ve zamana göre çizdirebilir, FFT yöntemiyle barındırdığı harmoniklere ve endüklenen gerilime geçilebilmektedir. </w:t>
+        <w:t>Modelde görülebileceği üzere hava aralığında birçok silindirik yüzey bulunmaktadır. Bu yüzeylerin amacı ise hava aralığından birçok nokta alarak (1280 ayrı yüzey tanımlanmıştır) uzay sisteminden (</w:t>
+      </w:r>
+      <w:proofErr w:type="spellStart"/>
+      <w:r>
+        <w:rPr>
+          <w:lang w:val="tr-TR"/>
+        </w:rPr>
+        <w:t>space</w:t>
+      </w:r>
+      <w:proofErr w:type="spellEnd"/>
+      <w:r>
+        <w:rPr>
+          <w:lang w:val="tr-TR"/>
+        </w:rPr>
+        <w:t xml:space="preserve"> domain) zaman sistemine (time domain) geçişin sağlanabilmesidir. Başka bir deyişle, hesaplanan parametrelerin silindirik koordinat sistemindeki pozisyon değeri kullanılarak elektriksel pozisyona ve dolayısıyla da zamana bağlı değerlere geçilebilmektedir. Bahse konu bu yüzeylerin her birinde ise akı hesaplanmıştır. Daha sonra her kutup için tanımlanan 160 akı değeri toplanarak kutup başına düşen maksimum akıya geçilmiştir. </w:t>
+      </w:r>
+      <w:r>
+        <w:rPr>
+          <w:lang w:val="tr-TR"/>
+        </w:rPr>
+        <w:t xml:space="preserve">Yine bu yüzeylerdeki akı değerleri kullanılarak hava aralığındaki akı değişimini pozisyona ve zamana göre çizdirebilir, FFT yöntemiyle barındırdığı </w:t>
+      </w:r>
+      <w:proofErr w:type="spellStart"/>
+      <w:r>
+        <w:rPr>
+          <w:lang w:val="tr-TR"/>
+        </w:rPr>
+        <w:t>harmoniklere</w:t>
+      </w:r>
+      <w:proofErr w:type="spellEnd"/>
+      <w:r>
+        <w:rPr>
+          <w:lang w:val="tr-TR"/>
+        </w:rPr>
+        <w:t xml:space="preserve"> ve </w:t>
+      </w:r>
+      <w:proofErr w:type="spellStart"/>
+      <w:r>
+        <w:rPr>
+          <w:lang w:val="tr-TR"/>
+        </w:rPr>
+        <w:t>endüklenen</w:t>
+      </w:r>
+      <w:proofErr w:type="spellEnd"/>
+      <w:r>
+        <w:rPr>
+          <w:lang w:val="tr-TR"/>
+        </w:rPr>
+        <w:t xml:space="preserve"> gerilime geçilebilmektedir. </w:t>
       </w:r>
     </w:p>
     <w:p>
@@ -316,7 +662,77 @@
         <w:rPr>
           <w:lang w:val="tr-TR"/>
         </w:rPr>
-        <w:t>Sonuç olarak, mevcutta kurulan 3D model üzerinden kutup başına düşen akı kalibre edilebilirse endüklenen gerilim ve gerilimdeki harmonikler de elde edilebilir. Ayrıca uzay harmonikleri (space harmonics) analiz edilerek tehlikeli titreşimlerde elde edilebilir. Kalibrasyon sağlandığında 2D modelin kapasitesi arttırılmış ve birçok işi 2D model üzerinden yapabilir hale gelmiş olacağız.</w:t>
+        <w:t xml:space="preserve">Sonuç olarak, mevcutta kurulan 3D model üzerinden kutup başına düşen akı kalibre edilebilirse </w:t>
+      </w:r>
+      <w:proofErr w:type="spellStart"/>
+      <w:r>
+        <w:rPr>
+          <w:lang w:val="tr-TR"/>
+        </w:rPr>
+        <w:t>endüklenen</w:t>
+      </w:r>
+      <w:proofErr w:type="spellEnd"/>
+      <w:r>
+        <w:rPr>
+          <w:lang w:val="tr-TR"/>
+        </w:rPr>
+        <w:t xml:space="preserve"> gerilim ve gerilimdeki </w:t>
+      </w:r>
+      <w:proofErr w:type="spellStart"/>
+      <w:r>
+        <w:rPr>
+          <w:lang w:val="tr-TR"/>
+        </w:rPr>
+        <w:t>harmonikler</w:t>
+      </w:r>
+      <w:proofErr w:type="spellEnd"/>
+      <w:r>
+        <w:rPr>
+          <w:lang w:val="tr-TR"/>
+        </w:rPr>
+        <w:t xml:space="preserve"> de elde edilebilir. Ayrıca uzay </w:t>
+      </w:r>
+      <w:proofErr w:type="spellStart"/>
+      <w:r>
+        <w:rPr>
+          <w:lang w:val="tr-TR"/>
+        </w:rPr>
+        <w:t>harmonikleri</w:t>
+      </w:r>
+      <w:proofErr w:type="spellEnd"/>
+      <w:r>
+        <w:rPr>
+          <w:lang w:val="tr-TR"/>
+        </w:rPr>
+        <w:t xml:space="preserve"> (</w:t>
+      </w:r>
+      <w:proofErr w:type="spellStart"/>
+      <w:r>
+        <w:rPr>
+          <w:lang w:val="tr-TR"/>
+        </w:rPr>
+        <w:t>space</w:t>
+      </w:r>
+      <w:proofErr w:type="spellEnd"/>
+      <w:r>
+        <w:rPr>
+          <w:lang w:val="tr-TR"/>
+        </w:rPr>
+        <w:t xml:space="preserve"> </w:t>
+      </w:r>
+      <w:proofErr w:type="spellStart"/>
+      <w:r>
+        <w:rPr>
+          <w:lang w:val="tr-TR"/>
+        </w:rPr>
+        <w:t>harmonics</w:t>
+      </w:r>
+      <w:proofErr w:type="spellEnd"/>
+      <w:r>
+        <w:rPr>
+          <w:lang w:val="tr-TR"/>
+        </w:rPr>
+        <w:t>) analiz edilerek tehlikeli titreşimlerde elde edilebilir. Kalibrasyon sağlandığında 2D modelin kapasitesi arttırılmış ve birçok işi 2D model üzerinden yapabilir hale gelmiş olacağız.</w:t>
       </w:r>
     </w:p>
     <w:p>
@@ -330,34 +746,21 @@
         <w:rPr>
           <w:lang w:val="tr-TR"/>
         </w:rPr>
-        <w:t>3. Radyal B Dağılımları</w:t>
-      </w:r>
-    </w:p>
-    <w:p>
-      <w:pPr>
-        <w:rPr>
-          <w:lang w:val="tr-TR"/>
-        </w:rPr>
-      </w:pPr>
-      <w:r>
-        <w:rPr>
-          <w:lang w:val="tr-TR"/>
-        </w:rPr>
-        <w:t>Güvenilir bir karşılaştırma için 3D modelde sadece hava aralığına tanımlı yüzeylerden kutup başına düşen akı hesabı yapmak yerine yine 3D modelde eksenel uzunluğun tam ortasında radyal yöndeki B dağılımı çizdirilerek 2D modeldeki ile karşılaştırılmıştır. Sonuçların birbirine çok yağın çıktığı görülmektedir.</w:t>
-      </w:r>
-    </w:p>
-    <w:p>
-      <w:pPr>
-        <w:pStyle w:val="Heading2"/>
-        <w:rPr>
-          <w:lang w:val="tr-TR"/>
-        </w:rPr>
-      </w:pPr>
-      <w:r>
-        <w:rPr>
-          <w:lang w:val="tr-TR"/>
-        </w:rPr>
-        <w:t>3. Kalibrasyon Sonuçları</w:t>
+        <w:t xml:space="preserve">3. </w:t>
+      </w:r>
+      <w:proofErr w:type="spellStart"/>
+      <w:r>
+        <w:rPr>
+          <w:lang w:val="tr-TR"/>
+        </w:rPr>
+        <w:t>Radyal</w:t>
+      </w:r>
+      <w:proofErr w:type="spellEnd"/>
+      <w:r>
+        <w:rPr>
+          <w:lang w:val="tr-TR"/>
+        </w:rPr>
+        <w:t xml:space="preserve"> B Dağılımları</w:t>
       </w:r>
     </w:p>
     <w:p>
@@ -371,115 +774,47 @@
         <w:rPr>
           <w:lang w:val="tr-TR"/>
         </w:rPr>
-        <w:fldChar w:fldCharType="begin"/>
-      </w:r>
-      <w:r>
-        <w:rPr>
-          <w:lang w:val="tr-TR"/>
-        </w:rPr>
-        <w:instrText xml:space="preserve"> REF _Ref130908873 \h </w:instrText>
-      </w:r>
-      <w:r>
-        <w:rPr>
-          <w:lang w:val="tr-TR"/>
-        </w:rPr>
-      </w:r>
-      <w:r>
-        <w:rPr>
-          <w:lang w:val="tr-TR"/>
-        </w:rPr>
-        <w:fldChar w:fldCharType="separate"/>
-      </w:r>
-      <w:r>
-        <w:t xml:space="preserve">Şekil </w:t>
-      </w:r>
-      <w:r>
-        <w:rPr>
-          <w:noProof/>
-        </w:rPr>
-        <w:t>2</w:t>
-      </w:r>
-      <w:r>
-        <w:rPr>
-          <w:lang w:val="tr-TR"/>
-        </w:rPr>
-        <w:fldChar w:fldCharType="end"/>
-      </w:r>
-      <w:r>
-        <w:rPr>
-          <w:lang w:val="tr-TR"/>
-        </w:rPr>
-        <w:t xml:space="preserve">’de 2D ve 3D model üzerinden elde edilen kutup başına düşen akılar çizdirilmiştir. Görülebileceği üzere 2D model üzerinden hesaplanan kutup başına düşen akı 3D modele göre daha yüksek çıkmaktadır. Bu da bize elektromanyetik uzunluğun gerçekte olandan daha fazla hesaplandığını göstermektedir. Bunun üzerine, hesaplanan elektromanyetik uzunluk değiştirilerek kalibrasyon tamamlanmıştır. </w:t>
-      </w:r>
-      <w:r>
-        <w:rPr>
-          <w:lang w:val="tr-TR"/>
-        </w:rPr>
-        <w:fldChar w:fldCharType="begin"/>
-      </w:r>
-      <w:r>
-        <w:rPr>
-          <w:lang w:val="tr-TR"/>
-        </w:rPr>
-        <w:instrText xml:space="preserve"> REF _Ref130908947 \h </w:instrText>
-      </w:r>
-      <w:r>
-        <w:rPr>
-          <w:lang w:val="tr-TR"/>
-        </w:rPr>
-      </w:r>
-      <w:r>
-        <w:rPr>
-          <w:lang w:val="tr-TR"/>
-        </w:rPr>
-        <w:fldChar w:fldCharType="separate"/>
-      </w:r>
-      <w:r>
-        <w:t xml:space="preserve">Şekil </w:t>
-      </w:r>
-      <w:r>
-        <w:rPr>
-          <w:noProof/>
-        </w:rPr>
-        <w:t>3</w:t>
-      </w:r>
-      <w:r>
-        <w:rPr>
-          <w:lang w:val="tr-TR"/>
-        </w:rPr>
-        <w:fldChar w:fldCharType="end"/>
-      </w:r>
-      <w:r>
-        <w:rPr>
-          <w:lang w:val="tr-TR"/>
-        </w:rPr>
-        <w:t>’</w:t>
-      </w:r>
-      <w:r>
-        <w:rPr>
-          <w:lang w:val="tr-TR"/>
-        </w:rPr>
-        <w:t>t</w:t>
-      </w:r>
-      <w:r>
-        <w:rPr>
-          <w:lang w:val="tr-TR"/>
-        </w:rPr>
-        <w:t xml:space="preserve">e görülebileceği üzere elektromanyetik uzunluğu %8 azalttığımızda 2D ve 3D modellerde hesaplanan kutup başına düşen akılar eşitlenmektedir. </w:t>
-      </w:r>
-      <w:r>
-        <w:rPr>
-          <w:lang w:val="tr-TR"/>
-        </w:rPr>
-        <w:t xml:space="preserve">Bu durumda </w:t>
-      </w:r>
-      <w:r>
-        <w:rPr>
-          <w:b/>
-          <w:bCs/>
-          <w:lang w:val="tr-TR"/>
-        </w:rPr>
-        <w:t>913.46 mm</w:t>
+        <w:t xml:space="preserve">Güvenilir bir karşılaştırma için 3D modelde sadece hava aralığına tanımlı yüzeylerden kutup başına düşen akı hesabı yapmak yerine yine 3D modelde </w:t>
+      </w:r>
+      <w:proofErr w:type="spellStart"/>
+      <w:r>
+        <w:rPr>
+          <w:lang w:val="tr-TR"/>
+        </w:rPr>
+        <w:t>eksenel</w:t>
+      </w:r>
+      <w:proofErr w:type="spellEnd"/>
+      <w:r>
+        <w:rPr>
+          <w:lang w:val="tr-TR"/>
+        </w:rPr>
+        <w:t xml:space="preserve"> uzunluğun tam ortasında </w:t>
+      </w:r>
+      <w:proofErr w:type="spellStart"/>
+      <w:r>
+        <w:rPr>
+          <w:lang w:val="tr-TR"/>
+        </w:rPr>
+        <w:t>radyal</w:t>
+      </w:r>
+      <w:proofErr w:type="spellEnd"/>
+      <w:r>
+        <w:rPr>
+          <w:lang w:val="tr-TR"/>
+        </w:rPr>
+        <w:t xml:space="preserve"> yöndeki B dağılımı çizdirilerek 2D modeldeki ile karşılaştırılmıştır. Sonuçların birbirine çok ya</w:t>
+      </w:r>
+      <w:r>
+        <w:rPr>
+          <w:lang w:val="tr-TR"/>
+        </w:rPr>
+        <w:t>k</w:t>
+      </w:r>
+      <w:r>
+        <w:rPr>
+          <w:lang w:val="tr-TR"/>
+        </w:rPr>
+        <w:t>ın çıktığı görülmektedir.</w:t>
       </w:r>
       <w:r>
         <w:rPr>
@@ -491,52 +826,61 @@
         <w:rPr>
           <w:lang w:val="tr-TR"/>
         </w:rPr>
-        <w:t>hesaplanan</w:t>
-      </w:r>
-      <w:r>
-        <w:rPr>
-          <w:lang w:val="tr-TR"/>
-        </w:rPr>
-        <w:t xml:space="preserve"> elektromanyetik uzunluk </w:t>
-      </w:r>
-      <w:r>
-        <w:rPr>
-          <w:b/>
-          <w:bCs/>
-          <w:lang w:val="tr-TR"/>
-        </w:rPr>
-        <w:t>8</w:t>
-      </w:r>
-      <w:r>
-        <w:rPr>
-          <w:b/>
-          <w:bCs/>
-          <w:lang w:val="tr-TR"/>
-        </w:rPr>
-        <w:t>40.38 mm</w:t>
-      </w:r>
-      <w:r>
-        <w:rPr>
-          <w:lang w:val="tr-TR"/>
-        </w:rPr>
-        <w:t xml:space="preserve"> olacaktır.</w:t>
+        <w:t>Bu da 3D modelin doğruluğ</w:t>
+      </w:r>
+      <w:r>
+        <w:rPr>
+          <w:lang w:val="tr-TR"/>
+        </w:rPr>
+        <w:t xml:space="preserve">unu arttırmaktadır. Yine bu </w:t>
+      </w:r>
+      <w:proofErr w:type="spellStart"/>
+      <w:r>
+        <w:rPr>
+          <w:lang w:val="tr-TR"/>
+        </w:rPr>
+        <w:t>radyal</w:t>
+      </w:r>
+      <w:proofErr w:type="spellEnd"/>
+      <w:r>
+        <w:rPr>
+          <w:lang w:val="tr-TR"/>
+        </w:rPr>
+        <w:t xml:space="preserve"> B dağılımları kullanılarak 2D ve 3D modellerdeki </w:t>
+      </w:r>
+      <w:proofErr w:type="spellStart"/>
+      <w:r>
+        <w:rPr>
+          <w:lang w:val="tr-TR"/>
+        </w:rPr>
+        <w:t>harmonik</w:t>
+      </w:r>
+      <w:proofErr w:type="spellEnd"/>
+      <w:r>
+        <w:rPr>
+          <w:lang w:val="tr-TR"/>
+        </w:rPr>
+        <w:t xml:space="preserve"> dağılımı da gözlemlenebilir.</w:t>
       </w:r>
     </w:p>
     <w:p>
       <w:pPr>
         <w:keepNext/>
         <w:jc w:val="both"/>
+        <w:rPr>
+          <w:lang w:val="tr-TR"/>
+        </w:rPr>
       </w:pPr>
       <w:r>
         <w:rPr>
           <w:noProof/>
-        </w:rPr>
-        <w:lastRenderedPageBreak/>
+          <w:lang w:val="tr-TR"/>
+        </w:rPr>
         <w:drawing>
-          <wp:inline distT="0" distB="0" distL="0" distR="0" wp14:anchorId="55A81EAA" wp14:editId="09F1EC2C">
+          <wp:inline distT="0" distB="0" distL="0" distR="0" wp14:anchorId="7E711816" wp14:editId="20BC1DC6">
             <wp:extent cx="5943600" cy="2981325"/>
             <wp:effectExtent l="0" t="0" r="0" b="9525"/>
-            <wp:docPr id="2" name="Graphic 2"/>
+            <wp:docPr id="6" name="Graphic 6"/>
             <wp:cNvGraphicFramePr>
               <a:graphicFrameLocks xmlns:a="http://schemas.openxmlformats.org/drawingml/2006/main" noChangeAspect="1"/>
             </wp:cNvGraphicFramePr>
@@ -579,37 +923,275 @@
       <w:pPr>
         <w:pStyle w:val="Caption"/>
         <w:jc w:val="center"/>
-      </w:pPr>
-      <w:bookmarkStart w:id="1" w:name="_Ref130908873"/>
-      <w:r>
+        <w:rPr>
+          <w:lang w:val="tr-TR"/>
+        </w:rPr>
+      </w:pPr>
+      <w:r>
+        <w:rPr>
+          <w:lang w:val="tr-TR"/>
+        </w:rPr>
         <w:t xml:space="preserve">Şekil </w:t>
       </w:r>
-      <w:fldSimple w:instr=" SEQ Şekil \* ARABIC ">
-        <w:r>
-          <w:rPr>
-            <w:noProof/>
-          </w:rPr>
-          <w:t>2</w:t>
-        </w:r>
-      </w:fldSimple>
-      <w:bookmarkEnd w:id="1"/>
-      <w:r>
-        <w:t>. İkaz akımına göre 3D ve 2D modellerde kutup bşaına düşen akı</w:t>
+      <w:r>
+        <w:rPr>
+          <w:lang w:val="tr-TR"/>
+        </w:rPr>
+        <w:fldChar w:fldCharType="begin"/>
+      </w:r>
+      <w:r>
+        <w:rPr>
+          <w:lang w:val="tr-TR"/>
+        </w:rPr>
+        <w:instrText xml:space="preserve"> SEQ Şekil \* ARABIC </w:instrText>
+      </w:r>
+      <w:r>
+        <w:rPr>
+          <w:lang w:val="tr-TR"/>
+        </w:rPr>
+        <w:fldChar w:fldCharType="separate"/>
+      </w:r>
+      <w:r>
+        <w:rPr>
+          <w:noProof/>
+          <w:lang w:val="tr-TR"/>
+        </w:rPr>
+        <w:t>2</w:t>
+      </w:r>
+      <w:r>
+        <w:rPr>
+          <w:lang w:val="tr-TR"/>
+        </w:rPr>
+        <w:fldChar w:fldCharType="end"/>
+      </w:r>
+      <w:r>
+        <w:rPr>
+          <w:lang w:val="tr-TR"/>
+        </w:rPr>
+        <w:t xml:space="preserve">. 2D ve 3D model </w:t>
+      </w:r>
+      <w:proofErr w:type="spellStart"/>
+      <w:r>
+        <w:rPr>
+          <w:lang w:val="tr-TR"/>
+        </w:rPr>
+        <w:t>radyal</w:t>
+      </w:r>
+      <w:proofErr w:type="spellEnd"/>
+      <w:r>
+        <w:rPr>
+          <w:lang w:val="tr-TR"/>
+        </w:rPr>
+        <w:t xml:space="preserve"> B dağılımı (ikaz akımı 500 A iken)</w:t>
+      </w:r>
+    </w:p>
+    <w:p>
+      <w:pPr>
+        <w:pStyle w:val="Heading2"/>
+        <w:rPr>
+          <w:lang w:val="tr-TR"/>
+        </w:rPr>
+      </w:pPr>
+      <w:r>
+        <w:rPr>
+          <w:lang w:val="tr-TR"/>
+        </w:rPr>
+        <w:t>4</w:t>
+      </w:r>
+      <w:r>
+        <w:rPr>
+          <w:lang w:val="tr-TR"/>
+        </w:rPr>
+        <w:t>. Kalibrasyon Sonuçları</w:t>
+      </w:r>
+    </w:p>
+    <w:p>
+      <w:pPr>
+        <w:jc w:val="both"/>
+        <w:rPr>
+          <w:lang w:val="tr-TR"/>
+        </w:rPr>
+      </w:pPr>
+      <w:r>
+        <w:rPr>
+          <w:lang w:val="tr-TR"/>
+        </w:rPr>
+        <w:fldChar w:fldCharType="begin"/>
+      </w:r>
+      <w:r>
+        <w:rPr>
+          <w:lang w:val="tr-TR"/>
+        </w:rPr>
+        <w:instrText xml:space="preserve"> REF _Ref130908873 \h </w:instrText>
+      </w:r>
+      <w:r>
+        <w:rPr>
+          <w:lang w:val="tr-TR"/>
+        </w:rPr>
+      </w:r>
+      <w:r>
+        <w:rPr>
+          <w:lang w:val="tr-TR"/>
+        </w:rPr>
+        <w:fldChar w:fldCharType="separate"/>
+      </w:r>
+      <w:r>
+        <w:rPr>
+          <w:lang w:val="tr-TR"/>
+        </w:rPr>
+        <w:t xml:space="preserve">Şekil </w:t>
+      </w:r>
+      <w:r>
+        <w:rPr>
+          <w:noProof/>
+          <w:lang w:val="tr-TR"/>
+        </w:rPr>
+        <w:t>2</w:t>
+      </w:r>
+      <w:r>
+        <w:rPr>
+          <w:lang w:val="tr-TR"/>
+        </w:rPr>
+        <w:fldChar w:fldCharType="end"/>
+      </w:r>
+      <w:r>
+        <w:rPr>
+          <w:lang w:val="tr-TR"/>
+        </w:rPr>
+        <w:t xml:space="preserve">’de 2D ve 3D model üzerinden elde edilen kutup başına düşen akılar çizdirilmiştir. Görülebileceği üzere 2D model üzerinden hesaplanan kutup başına düşen akı 3D modele göre daha yüksek çıkmaktadır. </w:t>
+      </w:r>
+      <w:r>
+        <w:rPr>
+          <w:lang w:val="tr-TR"/>
+        </w:rPr>
+        <w:lastRenderedPageBreak/>
+        <w:t xml:space="preserve">Bu da bize elektromanyetik uzunluğun gerçekte olandan daha fazla hesaplandığını göstermektedir. Bunun üzerine, hesaplanan elektromanyetik uzunluk değiştirilerek kalibrasyon tamamlanmıştır. </w:t>
+      </w:r>
+      <w:r>
+        <w:rPr>
+          <w:lang w:val="tr-TR"/>
+        </w:rPr>
+        <w:fldChar w:fldCharType="begin"/>
+      </w:r>
+      <w:r>
+        <w:rPr>
+          <w:lang w:val="tr-TR"/>
+        </w:rPr>
+        <w:instrText xml:space="preserve"> REF _Ref130908947 \h </w:instrText>
+      </w:r>
+      <w:r>
+        <w:rPr>
+          <w:lang w:val="tr-TR"/>
+        </w:rPr>
+      </w:r>
+      <w:r>
+        <w:rPr>
+          <w:lang w:val="tr-TR"/>
+        </w:rPr>
+        <w:fldChar w:fldCharType="separate"/>
+      </w:r>
+      <w:r>
+        <w:rPr>
+          <w:lang w:val="tr-TR"/>
+        </w:rPr>
+        <w:t xml:space="preserve">Şekil </w:t>
+      </w:r>
+      <w:r>
+        <w:rPr>
+          <w:noProof/>
+          <w:lang w:val="tr-TR"/>
+        </w:rPr>
+        <w:t>3</w:t>
+      </w:r>
+      <w:r>
+        <w:rPr>
+          <w:lang w:val="tr-TR"/>
+        </w:rPr>
+        <w:fldChar w:fldCharType="end"/>
+      </w:r>
+      <w:r>
+        <w:rPr>
+          <w:lang w:val="tr-TR"/>
+        </w:rPr>
+        <w:t>’</w:t>
+      </w:r>
+      <w:r>
+        <w:rPr>
+          <w:lang w:val="tr-TR"/>
+        </w:rPr>
+        <w:t>t</w:t>
+      </w:r>
+      <w:r>
+        <w:rPr>
+          <w:lang w:val="tr-TR"/>
+        </w:rPr>
+        <w:t xml:space="preserve">e görülebileceği üzere elektromanyetik uzunluğu %8 azalttığımızda 2D ve 3D modellerde hesaplanan kutup başına düşen akılar eşitlenmektedir. </w:t>
+      </w:r>
+      <w:r>
+        <w:rPr>
+          <w:lang w:val="tr-TR"/>
+        </w:rPr>
+        <w:t xml:space="preserve">Bu durumda </w:t>
+      </w:r>
+      <w:r>
+        <w:rPr>
+          <w:b/>
+          <w:bCs/>
+          <w:lang w:val="tr-TR"/>
+        </w:rPr>
+        <w:t>913.46 mm</w:t>
+      </w:r>
+      <w:r>
+        <w:rPr>
+          <w:lang w:val="tr-TR"/>
+        </w:rPr>
+        <w:t xml:space="preserve"> </w:t>
+      </w:r>
+      <w:r>
+        <w:rPr>
+          <w:lang w:val="tr-TR"/>
+        </w:rPr>
+        <w:t>hesaplanan</w:t>
+      </w:r>
+      <w:r>
+        <w:rPr>
+          <w:lang w:val="tr-TR"/>
+        </w:rPr>
+        <w:t xml:space="preserve"> elektromanyetik uzunluk </w:t>
+      </w:r>
+      <w:r>
+        <w:rPr>
+          <w:b/>
+          <w:bCs/>
+          <w:lang w:val="tr-TR"/>
+        </w:rPr>
+        <w:t>840.38 mm</w:t>
+      </w:r>
+      <w:r>
+        <w:rPr>
+          <w:lang w:val="tr-TR"/>
+        </w:rPr>
+        <w:t xml:space="preserve"> olacaktır.</w:t>
       </w:r>
     </w:p>
     <w:p>
       <w:pPr>
         <w:keepNext/>
+        <w:jc w:val="both"/>
+        <w:rPr>
+          <w:lang w:val="tr-TR"/>
+        </w:rPr>
       </w:pPr>
       <w:r>
         <w:rPr>
           <w:noProof/>
+          <w:lang w:val="tr-TR"/>
         </w:rPr>
         <w:drawing>
-          <wp:inline distT="0" distB="0" distL="0" distR="0" wp14:anchorId="49052422" wp14:editId="5B00F796">
+          <wp:inline distT="0" distB="0" distL="0" distR="0" wp14:anchorId="55A81EAA" wp14:editId="09F1EC2C">
             <wp:extent cx="5943600" cy="2981325"/>
             <wp:effectExtent l="0" t="0" r="0" b="9525"/>
-            <wp:docPr id="3" name="Graphic 3"/>
+            <wp:docPr id="2" name="Graphic 2"/>
             <wp:cNvGraphicFramePr>
               <a:graphicFrameLocks xmlns:a="http://schemas.openxmlformats.org/drawingml/2006/main" noChangeAspect="1"/>
             </wp:cNvGraphicFramePr>
@@ -652,175 +1234,88 @@
       <w:pPr>
         <w:pStyle w:val="Caption"/>
         <w:jc w:val="center"/>
-      </w:pPr>
-      <w:bookmarkStart w:id="2" w:name="_Ref130908947"/>
-      <w:r>
+        <w:rPr>
+          <w:lang w:val="tr-TR"/>
+        </w:rPr>
+      </w:pPr>
+      <w:bookmarkStart w:id="1" w:name="_Ref130908873"/>
+      <w:r>
+        <w:rPr>
+          <w:lang w:val="tr-TR"/>
+        </w:rPr>
         <w:t xml:space="preserve">Şekil </w:t>
       </w:r>
-      <w:fldSimple w:instr=" SEQ Şekil \* ARABIC ">
-        <w:r>
-          <w:rPr>
-            <w:noProof/>
-          </w:rPr>
-          <w:t>3</w:t>
-        </w:r>
-      </w:fldSimple>
-      <w:bookmarkEnd w:id="2"/>
-      <w:r>
-        <w:t>. İkaz akımına göre 3D ve 2D modellerde kutup başına düşen akı</w:t>
+      <w:r>
+        <w:rPr>
+          <w:lang w:val="tr-TR"/>
+        </w:rPr>
+        <w:fldChar w:fldCharType="begin"/>
+      </w:r>
+      <w:r>
+        <w:rPr>
+          <w:lang w:val="tr-TR"/>
+        </w:rPr>
+        <w:instrText xml:space="preserve"> SEQ Şekil \* ARABIC </w:instrText>
+      </w:r>
+      <w:r>
+        <w:rPr>
+          <w:lang w:val="tr-TR"/>
+        </w:rPr>
+        <w:fldChar w:fldCharType="separate"/>
       </w:r>
       <w:r>
         <w:rPr>
           <w:noProof/>
-        </w:rPr>
-        <w:t xml:space="preserve"> (2D modelde elektromanyetik uzunluk %8 azaltılmış hali)</w:t>
-      </w:r>
-    </w:p>
-    <w:p>
-      <w:pPr>
-        <w:pStyle w:val="Heading2"/>
-        <w:rPr>
-          <w:lang w:val="tr-TR"/>
-        </w:rPr>
-      </w:pPr>
-      <w:r>
-        <w:rPr>
-          <w:lang w:val="tr-TR"/>
-        </w:rPr>
-        <w:t>4. Sonuç</w:t>
-      </w:r>
-    </w:p>
-    <w:p>
-      <w:pPr>
-        <w:jc w:val="both"/>
-        <w:rPr>
-          <w:lang w:val="tr-TR"/>
-        </w:rPr>
-      </w:pPr>
-      <w:r>
-        <w:rPr>
-          <w:lang w:val="tr-TR"/>
-        </w:rPr>
-        <w:t>Yapılan analizler ve elde edilen veriler doğrultusunda elektromanyetik uzunluğun gerçekten daha yüksek olarak hesaplandığını göstermektedir. 2D modellere 3D model üzerinden elde edilen elektromanyetik uzunluk girilerek analiz yapılmasının daha doğru olacağı düşünülmektedir.</w:t>
-      </w:r>
-    </w:p>
-    <w:p>
-      <w:pPr>
-        <w:pStyle w:val="Heading2"/>
-        <w:rPr>
-          <w:lang w:val="tr-TR"/>
-        </w:rPr>
-      </w:pPr>
-      <w:r>
-        <w:rPr>
-          <w:lang w:val="tr-TR"/>
-        </w:rPr>
-        <w:lastRenderedPageBreak/>
-        <w:t>Ek – 1: Karşılaşılan Problemler</w:t>
-      </w:r>
-    </w:p>
-    <w:p>
-      <w:pPr>
-        <w:jc w:val="both"/>
-        <w:rPr>
-          <w:lang w:val="tr-TR"/>
-        </w:rPr>
-      </w:pPr>
-      <w:r>
-        <w:rPr>
-          <w:lang w:val="tr-TR"/>
-        </w:rPr>
-        <w:t>Analiz boyunca ilk karşılaşılan problem “eddy phenomenon” olmuştur.</w:t>
-      </w:r>
-      <w:r>
-        <w:rPr>
-          <w:lang w:val="tr-TR"/>
-        </w:rPr>
-        <w:t xml:space="preserve"> “Eddy phenomenon” ise ilk elde edilen kutup başına düşen akı grafiğinde 2D ve 3D modeller arasındaki lineer olmayan hatadan yola çıkarak tespit edilmiştir.</w:t>
-      </w:r>
-      <w:r>
-        <w:rPr>
-          <w:lang w:val="tr-TR"/>
-        </w:rPr>
-        <w:t xml:space="preserve"> </w:t>
-      </w:r>
-      <w:r>
-        <w:rPr>
-          <w:lang w:val="tr-TR"/>
-        </w:rPr>
-        <w:t xml:space="preserve">“Eddy phenomenon” etkisiyle bir dişteki B dağılımı </w:t>
-      </w:r>
-      <w:r>
-        <w:rPr>
-          <w:lang w:val="tr-TR"/>
-        </w:rPr>
-        <w:fldChar w:fldCharType="begin"/>
-      </w:r>
-      <w:r>
-        <w:rPr>
-          <w:lang w:val="tr-TR"/>
-        </w:rPr>
-        <w:instrText xml:space="preserve"> REF _Ref130909092 \h </w:instrText>
-      </w:r>
-      <w:r>
-        <w:rPr>
-          <w:lang w:val="tr-TR"/>
-        </w:rPr>
-      </w:r>
-      <w:r>
-        <w:rPr>
-          <w:lang w:val="tr-TR"/>
-        </w:rPr>
-        <w:fldChar w:fldCharType="separate"/>
-      </w:r>
-      <w:r>
-        <w:t xml:space="preserve">Şekil </w:t>
+          <w:lang w:val="tr-TR"/>
+        </w:rPr>
+        <w:t>3</w:t>
       </w:r>
       <w:r>
         <w:rPr>
           <w:noProof/>
-        </w:rPr>
-        <w:t>4</w:t>
-      </w:r>
-      <w:r>
-        <w:rPr>
           <w:lang w:val="tr-TR"/>
         </w:rPr>
         <w:fldChar w:fldCharType="end"/>
       </w:r>
-      <w:r>
-        <w:rPr>
-          <w:lang w:val="tr-TR"/>
-        </w:rPr>
-        <w:t>’</w:t>
-      </w:r>
-      <w:r>
-        <w:rPr>
-          <w:lang w:val="tr-TR"/>
-        </w:rPr>
-        <w:t>t</w:t>
-      </w:r>
-      <w:r>
-        <w:rPr>
-          <w:lang w:val="tr-TR"/>
-        </w:rPr>
-        <w:t xml:space="preserve">e görülebilmektedir. </w:t>
+      <w:bookmarkEnd w:id="1"/>
+      <w:r>
+        <w:rPr>
+          <w:lang w:val="tr-TR"/>
+        </w:rPr>
+        <w:t xml:space="preserve">. İkaz akımına göre 3D ve 2D modellerde kutup </w:t>
+      </w:r>
+      <w:proofErr w:type="spellStart"/>
+      <w:r>
+        <w:rPr>
+          <w:lang w:val="tr-TR"/>
+        </w:rPr>
+        <w:t>bşaına</w:t>
+      </w:r>
+      <w:proofErr w:type="spellEnd"/>
+      <w:r>
+        <w:rPr>
+          <w:lang w:val="tr-TR"/>
+        </w:rPr>
+        <w:t xml:space="preserve"> düşen akı</w:t>
       </w:r>
     </w:p>
     <w:p>
       <w:pPr>
         <w:keepNext/>
-        <w:jc w:val="both"/>
+        <w:rPr>
+          <w:lang w:val="tr-TR"/>
+        </w:rPr>
       </w:pPr>
       <w:r>
         <w:rPr>
           <w:noProof/>
+          <w:lang w:val="tr-TR"/>
         </w:rPr>
         <w:drawing>
-          <wp:inline distT="0" distB="0" distL="0" distR="0" wp14:anchorId="33AB2677" wp14:editId="14833D99">
-            <wp:extent cx="5943600" cy="3094990"/>
-            <wp:effectExtent l="0" t="0" r="0" b="0"/>
-            <wp:docPr id="4" name="Picture 4"/>
+          <wp:inline distT="0" distB="0" distL="0" distR="0" wp14:anchorId="49052422" wp14:editId="5B00F796">
+            <wp:extent cx="5943600" cy="2981325"/>
+            <wp:effectExtent l="0" t="0" r="0" b="9525"/>
+            <wp:docPr id="3" name="Graphic 3"/>
             <wp:cNvGraphicFramePr>
               <a:graphicFrameLocks xmlns:a="http://schemas.openxmlformats.org/drawingml/2006/main" noChangeAspect="1"/>
             </wp:cNvGraphicFramePr>
@@ -832,7 +1327,13 @@
                     <pic:cNvPicPr/>
                   </pic:nvPicPr>
                   <pic:blipFill>
-                    <a:blip r:embed="rId12"/>
+                    <a:blip r:embed="rId12">
+                      <a:extLst>
+                        <a:ext uri="{96DAC541-7B7A-43D3-8B79-37D633B846F1}">
+                          <asvg:svgBlip xmlns:asvg="http://schemas.microsoft.com/office/drawing/2016/SVG/main" r:embed="rId13"/>
+                        </a:ext>
+                      </a:extLst>
+                    </a:blip>
                     <a:stretch>
                       <a:fillRect/>
                     </a:stretch>
@@ -840,7 +1341,7 @@
                   <pic:spPr>
                     <a:xfrm>
                       <a:off x="0" y="0"/>
-                      <a:ext cx="5943600" cy="3094990"/>
+                      <a:ext cx="5943600" cy="2981325"/>
                     </a:xfrm>
                     <a:prstGeom prst="rect">
                       <a:avLst/>
@@ -858,24 +1359,62 @@
         <w:pStyle w:val="Caption"/>
         <w:jc w:val="center"/>
         <w:rPr>
-          <w:lang w:val="tr-TR"/>
-        </w:rPr>
-      </w:pPr>
-      <w:bookmarkStart w:id="3" w:name="_Ref130909092"/>
-      <w:r>
+          <w:noProof/>
+          <w:lang w:val="tr-TR"/>
+        </w:rPr>
+      </w:pPr>
+      <w:bookmarkStart w:id="2" w:name="_Ref130908947"/>
+      <w:r>
+        <w:rPr>
+          <w:lang w:val="tr-TR"/>
+        </w:rPr>
         <w:t xml:space="preserve">Şekil </w:t>
       </w:r>
-      <w:fldSimple w:instr=" SEQ Şekil \* ARABIC ">
-        <w:r>
-          <w:rPr>
-            <w:noProof/>
-          </w:rPr>
-          <w:t>4</w:t>
-        </w:r>
-      </w:fldSimple>
-      <w:bookmarkEnd w:id="3"/>
-      <w:r>
-        <w:t>. Hatalı laminasyon modelinde bir dişteki akı dağılımı</w:t>
+      <w:r>
+        <w:rPr>
+          <w:lang w:val="tr-TR"/>
+        </w:rPr>
+        <w:fldChar w:fldCharType="begin"/>
+      </w:r>
+      <w:r>
+        <w:rPr>
+          <w:lang w:val="tr-TR"/>
+        </w:rPr>
+        <w:instrText xml:space="preserve"> SEQ Şekil \* ARABIC </w:instrText>
+      </w:r>
+      <w:r>
+        <w:rPr>
+          <w:lang w:val="tr-TR"/>
+        </w:rPr>
+        <w:fldChar w:fldCharType="separate"/>
+      </w:r>
+      <w:r>
+        <w:rPr>
+          <w:noProof/>
+          <w:lang w:val="tr-TR"/>
+        </w:rPr>
+        <w:t>4</w:t>
+      </w:r>
+      <w:r>
+        <w:rPr>
+          <w:noProof/>
+          <w:lang w:val="tr-TR"/>
+        </w:rPr>
+        <w:fldChar w:fldCharType="end"/>
+      </w:r>
+      <w:bookmarkEnd w:id="2"/>
+      <w:r>
+        <w:rPr>
+          <w:lang w:val="tr-TR"/>
+        </w:rPr>
+        <w:t>. İkaz akımına göre 3D ve 2D modellerde kutup başına düşen akı</w:t>
+      </w:r>
+      <w:r>
+        <w:rPr>
+          <w:noProof/>
+          <w:lang w:val="tr-TR"/>
+        </w:rPr>
+        <w:t xml:space="preserve"> (2D modelde elektromanyetik uzunluk %8 azaltılmış hali)</w:t>
       </w:r>
     </w:p>
     <w:p>
@@ -885,17 +1424,224 @@
           <w:lang w:val="tr-TR"/>
         </w:rPr>
       </w:pPr>
-      <w:r>
-        <w:rPr>
-          <w:lang w:val="tr-TR"/>
-        </w:rPr>
-        <w:t xml:space="preserve">Şekilden anlaşılacağı üzere bir laminasyon pakedindeki diş boyunca akı yoğunluğu dağılımı arasında ciddi fark vardır. </w:t>
-      </w:r>
-      <w:r>
-        <w:rPr>
-          <w:lang w:val="tr-TR"/>
-        </w:rPr>
-        <w:t xml:space="preserve">Diş ortası yaklaşık olarak 1 T değerindeyken uçlar 1.7 – 1.8 T değerlerine ulaşarak satürasyona girmektedir. Bu önemli farkın sebebinin ise laminasyon modelinin yanlış olduğu düşünülmüştür. Bunu görmek içinse laminasyon modelinde iletkenlik düşürülmüş ve </w:t>
+      <w:proofErr w:type="spellStart"/>
+      <w:r>
+        <w:rPr>
+          <w:lang w:val="tr-TR"/>
+        </w:rPr>
+        <w:t>Generatör</w:t>
+      </w:r>
+      <w:proofErr w:type="spellEnd"/>
+      <w:r>
+        <w:rPr>
+          <w:lang w:val="tr-TR"/>
+        </w:rPr>
+        <w:t xml:space="preserve"> </w:t>
+      </w:r>
+      <w:proofErr w:type="spellStart"/>
+      <w:r>
+        <w:rPr>
+          <w:lang w:val="tr-TR"/>
+        </w:rPr>
+        <w:t>fazör</w:t>
+      </w:r>
+      <w:proofErr w:type="spellEnd"/>
+      <w:r>
+        <w:rPr>
+          <w:lang w:val="tr-TR"/>
+        </w:rPr>
+        <w:t xml:space="preserve"> diyagramından </w:t>
+      </w:r>
+      <w:r>
+        <w:rPr>
+          <w:lang w:val="tr-TR"/>
+        </w:rPr>
+        <w:t xml:space="preserve">1 güç faktöründe yeterli terminal gerilimini elde edebilmek için </w:t>
+      </w:r>
+      <w:proofErr w:type="spellStart"/>
+      <w:r>
+        <w:rPr>
+          <w:lang w:val="tr-TR"/>
+        </w:rPr>
+        <w:t>endüklenmesi</w:t>
+      </w:r>
+      <w:proofErr w:type="spellEnd"/>
+      <w:r>
+        <w:rPr>
+          <w:lang w:val="tr-TR"/>
+        </w:rPr>
+        <w:t xml:space="preserve"> gereken voltaja kutup başına düşen akı 0.446 iken ulaşıldığı görülmüştür. Bu da anma ikaz </w:t>
+      </w:r>
+      <w:r>
+        <w:rPr>
+          <w:lang w:val="tr-TR"/>
+        </w:rPr>
+        <w:lastRenderedPageBreak/>
+        <w:t>akımını yaklaşık olarak 470 A yapmakta olup, güvenli bölgede kalmak adına anma ikaz akımı 500 A kabul edilmiştir.</w:t>
+      </w:r>
+    </w:p>
+    <w:p>
+      <w:pPr>
+        <w:pStyle w:val="Heading2"/>
+        <w:rPr>
+          <w:lang w:val="tr-TR"/>
+        </w:rPr>
+      </w:pPr>
+      <w:r>
+        <w:rPr>
+          <w:lang w:val="tr-TR"/>
+        </w:rPr>
+        <w:t>5</w:t>
+      </w:r>
+      <w:r>
+        <w:rPr>
+          <w:lang w:val="tr-TR"/>
+        </w:rPr>
+        <w:t>. Sonuç</w:t>
+      </w:r>
+    </w:p>
+    <w:p>
+      <w:pPr>
+        <w:jc w:val="both"/>
+        <w:rPr>
+          <w:lang w:val="tr-TR"/>
+        </w:rPr>
+      </w:pPr>
+      <w:r>
+        <w:rPr>
+          <w:lang w:val="tr-TR"/>
+        </w:rPr>
+        <w:t>Yapılan analizler ve elde edilen veriler doğrultusunda elektromanyetik uzunluğun gerçekten daha yüksek olarak hesaplandığını göstermektedir. 2D modellere 3D model üzerinden elde edilen elektromanyetik uzunluk girilerek analiz yapılmasının daha doğru olacağı düşünülmektedir.</w:t>
+      </w:r>
+    </w:p>
+    <w:p>
+      <w:pPr>
+        <w:pStyle w:val="Heading2"/>
+        <w:rPr>
+          <w:lang w:val="tr-TR"/>
+        </w:rPr>
+      </w:pPr>
+      <w:r>
+        <w:rPr>
+          <w:lang w:val="tr-TR"/>
+        </w:rPr>
+        <w:t>Ek – 1: Karşılaşılan Problemler</w:t>
+      </w:r>
+    </w:p>
+    <w:p>
+      <w:pPr>
+        <w:jc w:val="both"/>
+        <w:rPr>
+          <w:lang w:val="tr-TR"/>
+        </w:rPr>
+      </w:pPr>
+      <w:r>
+        <w:rPr>
+          <w:lang w:val="tr-TR"/>
+        </w:rPr>
+        <w:t>Analiz boyunca ilk karşılaşılan problem “</w:t>
+      </w:r>
+      <w:proofErr w:type="spellStart"/>
+      <w:r>
+        <w:rPr>
+          <w:lang w:val="tr-TR"/>
+        </w:rPr>
+        <w:t>eddy</w:t>
+      </w:r>
+      <w:proofErr w:type="spellEnd"/>
+      <w:r>
+        <w:rPr>
+          <w:lang w:val="tr-TR"/>
+        </w:rPr>
+        <w:t xml:space="preserve"> </w:t>
+      </w:r>
+      <w:proofErr w:type="spellStart"/>
+      <w:r>
+        <w:rPr>
+          <w:lang w:val="tr-TR"/>
+        </w:rPr>
+        <w:t>phenomenon</w:t>
+      </w:r>
+      <w:proofErr w:type="spellEnd"/>
+      <w:r>
+        <w:rPr>
+          <w:lang w:val="tr-TR"/>
+        </w:rPr>
+        <w:t>” olmuştur.</w:t>
+      </w:r>
+      <w:r>
+        <w:rPr>
+          <w:lang w:val="tr-TR"/>
+        </w:rPr>
+        <w:t xml:space="preserve"> “</w:t>
+      </w:r>
+      <w:proofErr w:type="spellStart"/>
+      <w:r>
+        <w:rPr>
+          <w:lang w:val="tr-TR"/>
+        </w:rPr>
+        <w:t>Eddy</w:t>
+      </w:r>
+      <w:proofErr w:type="spellEnd"/>
+      <w:r>
+        <w:rPr>
+          <w:lang w:val="tr-TR"/>
+        </w:rPr>
+        <w:t xml:space="preserve"> </w:t>
+      </w:r>
+      <w:proofErr w:type="spellStart"/>
+      <w:r>
+        <w:rPr>
+          <w:lang w:val="tr-TR"/>
+        </w:rPr>
+        <w:t>phenomenon</w:t>
+      </w:r>
+      <w:proofErr w:type="spellEnd"/>
+      <w:r>
+        <w:rPr>
+          <w:lang w:val="tr-TR"/>
+        </w:rPr>
+        <w:t>” ise ilk elde edilen kutup başına düşen akı grafiğinde 2D ve 3D modeller arasındaki lineer olmayan hatadan yola çıkarak tespit edilmiştir.</w:t>
+      </w:r>
+      <w:r>
+        <w:rPr>
+          <w:lang w:val="tr-TR"/>
+        </w:rPr>
+        <w:t xml:space="preserve"> </w:t>
+      </w:r>
+      <w:r>
+        <w:rPr>
+          <w:lang w:val="tr-TR"/>
+        </w:rPr>
+        <w:t>“</w:t>
+      </w:r>
+      <w:proofErr w:type="spellStart"/>
+      <w:r>
+        <w:rPr>
+          <w:lang w:val="tr-TR"/>
+        </w:rPr>
+        <w:t>Eddy</w:t>
+      </w:r>
+      <w:proofErr w:type="spellEnd"/>
+      <w:r>
+        <w:rPr>
+          <w:lang w:val="tr-TR"/>
+        </w:rPr>
+        <w:t xml:space="preserve"> </w:t>
+      </w:r>
+      <w:proofErr w:type="spellStart"/>
+      <w:r>
+        <w:rPr>
+          <w:lang w:val="tr-TR"/>
+        </w:rPr>
+        <w:t>phenomenon</w:t>
+      </w:r>
+      <w:proofErr w:type="spellEnd"/>
+      <w:r>
+        <w:rPr>
+          <w:lang w:val="tr-TR"/>
+        </w:rPr>
+        <w:t xml:space="preserve">” etkisiyle bir dişteki B dağılımı </w:t>
       </w:r>
       <w:r>
         <w:rPr>
@@ -907,7 +1653,7 @@
         <w:rPr>
           <w:lang w:val="tr-TR"/>
         </w:rPr>
-        <w:instrText xml:space="preserve"> REF _Ref130909524 \h </w:instrText>
+        <w:instrText xml:space="preserve"> REF _Ref130909092 \h </w:instrText>
       </w:r>
       <w:r>
         <w:rPr>
@@ -921,13 +1667,17 @@
         <w:fldChar w:fldCharType="separate"/>
       </w:r>
       <w:r>
+        <w:rPr>
+          <w:lang w:val="tr-TR"/>
+        </w:rPr>
         <w:t xml:space="preserve">Şekil </w:t>
       </w:r>
       <w:r>
         <w:rPr>
           <w:noProof/>
-        </w:rPr>
-        <w:t>5</w:t>
+          <w:lang w:val="tr-TR"/>
+        </w:rPr>
+        <w:t>4</w:t>
       </w:r>
       <w:r>
         <w:rPr>
@@ -951,203 +1701,27 @@
         <w:rPr>
           <w:lang w:val="tr-TR"/>
         </w:rPr>
-        <w:t xml:space="preserve">eki akı dağılımı elde edilmiştir. </w:t>
+        <w:t xml:space="preserve">e görülebilmektedir. </w:t>
       </w:r>
     </w:p>
     <w:p>
       <w:pPr>
         <w:keepNext/>
         <w:jc w:val="both"/>
+        <w:rPr>
+          <w:lang w:val="tr-TR"/>
+        </w:rPr>
       </w:pPr>
       <w:r>
         <w:rPr>
           <w:noProof/>
-        </w:rPr>
-        <w:lastRenderedPageBreak/>
+          <w:lang w:val="tr-TR"/>
+        </w:rPr>
         <w:drawing>
-          <wp:inline distT="0" distB="0" distL="0" distR="0" wp14:anchorId="43D5B637" wp14:editId="23BFACEB">
-            <wp:extent cx="5943600" cy="3384550"/>
-            <wp:effectExtent l="0" t="0" r="0" b="6350"/>
-            <wp:docPr id="5" name="Picture 5"/>
-            <wp:cNvGraphicFramePr>
-              <a:graphicFrameLocks xmlns:a="http://schemas.openxmlformats.org/drawingml/2006/main" noChangeAspect="1"/>
-            </wp:cNvGraphicFramePr>
-            <a:graphic xmlns:a="http://schemas.openxmlformats.org/drawingml/2006/main">
-              <a:graphicData uri="http://schemas.openxmlformats.org/drawingml/2006/picture">
-                <pic:pic xmlns:pic="http://schemas.openxmlformats.org/drawingml/2006/picture">
-                  <pic:nvPicPr>
-                    <pic:cNvPr id="1" name=""/>
-                    <pic:cNvPicPr/>
-                  </pic:nvPicPr>
-                  <pic:blipFill>
-                    <a:blip r:embed="rId13"/>
-                    <a:stretch>
-                      <a:fillRect/>
-                    </a:stretch>
-                  </pic:blipFill>
-                  <pic:spPr>
-                    <a:xfrm>
-                      <a:off x="0" y="0"/>
-                      <a:ext cx="5943600" cy="3384550"/>
-                    </a:xfrm>
-                    <a:prstGeom prst="rect">
-                      <a:avLst/>
-                    </a:prstGeom>
-                  </pic:spPr>
-                </pic:pic>
-              </a:graphicData>
-            </a:graphic>
-          </wp:inline>
-        </w:drawing>
-      </w:r>
-    </w:p>
-    <w:p>
-      <w:pPr>
-        <w:pStyle w:val="Caption"/>
-        <w:jc w:val="center"/>
-        <w:rPr>
-          <w:lang w:val="tr-TR"/>
-        </w:rPr>
-      </w:pPr>
-      <w:bookmarkStart w:id="4" w:name="_Ref130909524"/>
-      <w:r>
-        <w:t xml:space="preserve">Şekil </w:t>
-      </w:r>
-      <w:fldSimple w:instr=" SEQ Şekil \* ARABIC ">
-        <w:r>
-          <w:rPr>
-            <w:noProof/>
-          </w:rPr>
-          <w:t>5</w:t>
-        </w:r>
-      </w:fldSimple>
-      <w:bookmarkEnd w:id="4"/>
-      <w:r>
-        <w:t>. İletkenliği azaltılmış laminasyon modelinde bir dişteki akı dağılımı</w:t>
-      </w:r>
-    </w:p>
-    <w:p>
-      <w:pPr>
-        <w:jc w:val="both"/>
-        <w:rPr>
-          <w:lang w:val="tr-TR"/>
-        </w:rPr>
-      </w:pPr>
-      <w:r>
-        <w:rPr>
-          <w:lang w:val="tr-TR"/>
-        </w:rPr>
-        <w:t>Model kurulurken “independent” ve “dependent” koşulları yerine aynı yüzeylere “even symmetry” koşulları atılmıştı.</w:t>
-      </w:r>
-      <w:r>
-        <w:rPr>
-          <w:lang w:val="tr-TR"/>
-        </w:rPr>
-        <w:t xml:space="preserve"> Bu durumda ise B dağılımına bakıldığında her mekanik 45 dereceye denk gelen q – eksenindeki boyunduruk daha az akı yoğunluğuna sahip olmaktadır. Bu hatadan yola çıkarak sınır koşulları düzeltilmiştir. Her iki sınır koşuluna ait B dağılımı </w:t>
-      </w:r>
-      <w:r>
-        <w:rPr>
-          <w:lang w:val="tr-TR"/>
-        </w:rPr>
-        <w:fldChar w:fldCharType="begin"/>
-      </w:r>
-      <w:r>
-        <w:rPr>
-          <w:lang w:val="tr-TR"/>
-        </w:rPr>
-        <w:instrText xml:space="preserve"> REF _Ref130909538 \h </w:instrText>
-      </w:r>
-      <w:r>
-        <w:rPr>
-          <w:lang w:val="tr-TR"/>
-        </w:rPr>
-      </w:r>
-      <w:r>
-        <w:rPr>
-          <w:lang w:val="tr-TR"/>
-        </w:rPr>
-        <w:fldChar w:fldCharType="separate"/>
-      </w:r>
-      <w:r>
-        <w:t xml:space="preserve">Şekil </w:t>
-      </w:r>
-      <w:r>
-        <w:rPr>
-          <w:noProof/>
-        </w:rPr>
-        <w:t>6</w:t>
-      </w:r>
-      <w:r>
-        <w:rPr>
-          <w:lang w:val="tr-TR"/>
-        </w:rPr>
-        <w:fldChar w:fldCharType="end"/>
-      </w:r>
-      <w:r>
-        <w:rPr>
-          <w:lang w:val="tr-TR"/>
-        </w:rPr>
-        <w:t xml:space="preserve"> ve </w:t>
-      </w:r>
-      <w:r>
-        <w:rPr>
-          <w:lang w:val="tr-TR"/>
-        </w:rPr>
-        <w:fldChar w:fldCharType="begin"/>
-      </w:r>
-      <w:r>
-        <w:rPr>
-          <w:lang w:val="tr-TR"/>
-        </w:rPr>
-        <w:instrText xml:space="preserve"> REF _Ref130909545 \h </w:instrText>
-      </w:r>
-      <w:r>
-        <w:rPr>
-          <w:lang w:val="tr-TR"/>
-        </w:rPr>
-      </w:r>
-      <w:r>
-        <w:rPr>
-          <w:lang w:val="tr-TR"/>
-        </w:rPr>
-        <w:fldChar w:fldCharType="separate"/>
-      </w:r>
-      <w:r>
-        <w:t xml:space="preserve">Şekil </w:t>
-      </w:r>
-      <w:r>
-        <w:rPr>
-          <w:noProof/>
-        </w:rPr>
-        <w:t>7</w:t>
-      </w:r>
-      <w:r>
-        <w:rPr>
-          <w:lang w:val="tr-TR"/>
-        </w:rPr>
-        <w:fldChar w:fldCharType="end"/>
-      </w:r>
-      <w:r>
-        <w:rPr>
-          <w:lang w:val="tr-TR"/>
-        </w:rPr>
-        <w:t>’de sunulmuştur.</w:t>
-      </w:r>
-    </w:p>
-    <w:p>
-      <w:pPr>
-        <w:keepNext/>
-        <w:jc w:val="both"/>
-      </w:pPr>
-      <w:r>
-        <w:rPr>
-          <w:noProof/>
-        </w:rPr>
-        <w:drawing>
-          <wp:inline distT="0" distB="0" distL="0" distR="0" wp14:anchorId="17F2FE05" wp14:editId="507275CA">
+          <wp:inline distT="0" distB="0" distL="0" distR="0" wp14:anchorId="33AB2677" wp14:editId="14833D99">
             <wp:extent cx="5943600" cy="3094990"/>
             <wp:effectExtent l="0" t="0" r="0" b="0"/>
-            <wp:docPr id="8" name="Picture 8"/>
+            <wp:docPr id="4" name="Picture 4"/>
             <wp:cNvGraphicFramePr>
               <a:graphicFrameLocks xmlns:a="http://schemas.openxmlformats.org/drawingml/2006/main" noChangeAspect="1"/>
             </wp:cNvGraphicFramePr>
@@ -1184,38 +1758,240 @@
       <w:pPr>
         <w:pStyle w:val="Caption"/>
         <w:jc w:val="center"/>
-      </w:pPr>
-      <w:bookmarkStart w:id="5" w:name="_Ref130909538"/>
-      <w:r>
+        <w:rPr>
+          <w:lang w:val="tr-TR"/>
+        </w:rPr>
+      </w:pPr>
+      <w:bookmarkStart w:id="3" w:name="_Ref130909092"/>
+      <w:r>
+        <w:rPr>
+          <w:lang w:val="tr-TR"/>
+        </w:rPr>
         <w:t xml:space="preserve">Şekil </w:t>
       </w:r>
-      <w:fldSimple w:instr=" SEQ Şekil \* ARABIC ">
-        <w:r>
-          <w:rPr>
-            <w:noProof/>
-          </w:rPr>
-          <w:t>6</w:t>
-        </w:r>
-      </w:fldSimple>
-      <w:bookmarkEnd w:id="5"/>
-      <w:r>
-        <w:t>. Even symmetry sınır koşulunda B dağılımı</w:t>
+      <w:r>
+        <w:rPr>
+          <w:lang w:val="tr-TR"/>
+        </w:rPr>
+        <w:fldChar w:fldCharType="begin"/>
+      </w:r>
+      <w:r>
+        <w:rPr>
+          <w:lang w:val="tr-TR"/>
+        </w:rPr>
+        <w:instrText xml:space="preserve"> SEQ Şekil \* ARABIC </w:instrText>
+      </w:r>
+      <w:r>
+        <w:rPr>
+          <w:lang w:val="tr-TR"/>
+        </w:rPr>
+        <w:fldChar w:fldCharType="separate"/>
+      </w:r>
+      <w:r>
+        <w:rPr>
+          <w:noProof/>
+          <w:lang w:val="tr-TR"/>
+        </w:rPr>
+        <w:t>5</w:t>
+      </w:r>
+      <w:r>
+        <w:rPr>
+          <w:noProof/>
+          <w:lang w:val="tr-TR"/>
+        </w:rPr>
+        <w:fldChar w:fldCharType="end"/>
+      </w:r>
+      <w:bookmarkEnd w:id="3"/>
+      <w:r>
+        <w:rPr>
+          <w:lang w:val="tr-TR"/>
+        </w:rPr>
+        <w:t xml:space="preserve">. Hatalı </w:t>
+      </w:r>
+      <w:proofErr w:type="spellStart"/>
+      <w:r>
+        <w:rPr>
+          <w:lang w:val="tr-TR"/>
+        </w:rPr>
+        <w:t>laminasyon</w:t>
+      </w:r>
+      <w:proofErr w:type="spellEnd"/>
+      <w:r>
+        <w:rPr>
+          <w:lang w:val="tr-TR"/>
+        </w:rPr>
+        <w:t xml:space="preserve"> modelinde bir dişteki akı dağılımı</w:t>
+      </w:r>
+    </w:p>
+    <w:p>
+      <w:pPr>
+        <w:jc w:val="both"/>
+        <w:rPr>
+          <w:lang w:val="tr-TR"/>
+        </w:rPr>
+      </w:pPr>
+      <w:r>
+        <w:rPr>
+          <w:lang w:val="tr-TR"/>
+        </w:rPr>
+        <w:t xml:space="preserve">Şekilden anlaşılacağı üzere bir </w:t>
+      </w:r>
+      <w:proofErr w:type="spellStart"/>
+      <w:r>
+        <w:rPr>
+          <w:lang w:val="tr-TR"/>
+        </w:rPr>
+        <w:t>laminasyon</w:t>
+      </w:r>
+      <w:proofErr w:type="spellEnd"/>
+      <w:r>
+        <w:rPr>
+          <w:lang w:val="tr-TR"/>
+        </w:rPr>
+        <w:t xml:space="preserve"> </w:t>
+      </w:r>
+      <w:proofErr w:type="spellStart"/>
+      <w:r>
+        <w:rPr>
+          <w:lang w:val="tr-TR"/>
+        </w:rPr>
+        <w:t>pakedindeki</w:t>
+      </w:r>
+      <w:proofErr w:type="spellEnd"/>
+      <w:r>
+        <w:rPr>
+          <w:lang w:val="tr-TR"/>
+        </w:rPr>
+        <w:t xml:space="preserve"> diş boyunca akı yoğunluğu dağılımı arasında ciddi fark vardır. </w:t>
+      </w:r>
+      <w:r>
+        <w:rPr>
+          <w:lang w:val="tr-TR"/>
+        </w:rPr>
+        <w:t xml:space="preserve">Diş ortası yaklaşık olarak 1 T değerindeyken uçlar 1.7 – 1.8 T değerlerine ulaşarak </w:t>
+      </w:r>
+      <w:proofErr w:type="spellStart"/>
+      <w:r>
+        <w:rPr>
+          <w:lang w:val="tr-TR"/>
+        </w:rPr>
+        <w:t>satürasyona</w:t>
+      </w:r>
+      <w:proofErr w:type="spellEnd"/>
+      <w:r>
+        <w:rPr>
+          <w:lang w:val="tr-TR"/>
+        </w:rPr>
+        <w:t xml:space="preserve"> girmektedir. Bu önemli farkın sebebinin ise </w:t>
+      </w:r>
+      <w:proofErr w:type="spellStart"/>
+      <w:r>
+        <w:rPr>
+          <w:lang w:val="tr-TR"/>
+        </w:rPr>
+        <w:t>laminasyon</w:t>
+      </w:r>
+      <w:proofErr w:type="spellEnd"/>
+      <w:r>
+        <w:rPr>
+          <w:lang w:val="tr-TR"/>
+        </w:rPr>
+        <w:t xml:space="preserve"> modelinin yanlış olduğu düşünülmüştür. Bunu görmek içinse </w:t>
+      </w:r>
+      <w:proofErr w:type="spellStart"/>
+      <w:r>
+        <w:rPr>
+          <w:lang w:val="tr-TR"/>
+        </w:rPr>
+        <w:t>laminasyon</w:t>
+      </w:r>
+      <w:proofErr w:type="spellEnd"/>
+      <w:r>
+        <w:rPr>
+          <w:lang w:val="tr-TR"/>
+        </w:rPr>
+        <w:t xml:space="preserve"> modelinde iletkenlik düşürülmüş ve </w:t>
+      </w:r>
+      <w:r>
+        <w:rPr>
+          <w:lang w:val="tr-TR"/>
+        </w:rPr>
+        <w:fldChar w:fldCharType="begin"/>
+      </w:r>
+      <w:r>
+        <w:rPr>
+          <w:lang w:val="tr-TR"/>
+        </w:rPr>
+        <w:instrText xml:space="preserve"> REF _Ref130909524 \h </w:instrText>
+      </w:r>
+      <w:r>
+        <w:rPr>
+          <w:lang w:val="tr-TR"/>
+        </w:rPr>
+      </w:r>
+      <w:r>
+        <w:rPr>
+          <w:lang w:val="tr-TR"/>
+        </w:rPr>
+        <w:fldChar w:fldCharType="separate"/>
+      </w:r>
+      <w:r>
+        <w:rPr>
+          <w:lang w:val="tr-TR"/>
+        </w:rPr>
+        <w:t xml:space="preserve">Şekil </w:t>
+      </w:r>
+      <w:r>
+        <w:rPr>
+          <w:noProof/>
+          <w:lang w:val="tr-TR"/>
+        </w:rPr>
+        <w:t>5</w:t>
+      </w:r>
+      <w:r>
+        <w:rPr>
+          <w:lang w:val="tr-TR"/>
+        </w:rPr>
+        <w:fldChar w:fldCharType="end"/>
+      </w:r>
+      <w:r>
+        <w:rPr>
+          <w:lang w:val="tr-TR"/>
+        </w:rPr>
+        <w:t>’</w:t>
+      </w:r>
+      <w:r>
+        <w:rPr>
+          <w:lang w:val="tr-TR"/>
+        </w:rPr>
+        <w:t>t</w:t>
+      </w:r>
+      <w:r>
+        <w:rPr>
+          <w:lang w:val="tr-TR"/>
+        </w:rPr>
+        <w:t xml:space="preserve">eki akı dağılımı elde edilmiştir. </w:t>
       </w:r>
     </w:p>
     <w:p>
       <w:pPr>
         <w:keepNext/>
+        <w:jc w:val="both"/>
+        <w:rPr>
+          <w:lang w:val="tr-TR"/>
+        </w:rPr>
       </w:pPr>
       <w:r>
         <w:rPr>
           <w:noProof/>
+          <w:lang w:val="tr-TR"/>
         </w:rPr>
         <w:lastRenderedPageBreak/>
         <w:drawing>
-          <wp:inline distT="0" distB="0" distL="0" distR="0" wp14:anchorId="162A8D7A" wp14:editId="67FABE8D">
+          <wp:inline distT="0" distB="0" distL="0" distR="0" wp14:anchorId="43D5B637" wp14:editId="23BFACEB">
             <wp:extent cx="5943600" cy="3384550"/>
             <wp:effectExtent l="0" t="0" r="0" b="6350"/>
-            <wp:docPr id="9" name="Picture 9"/>
+            <wp:docPr id="5" name="Picture 5"/>
             <wp:cNvGraphicFramePr>
               <a:graphicFrameLocks xmlns:a="http://schemas.openxmlformats.org/drawingml/2006/main" noChangeAspect="1"/>
             </wp:cNvGraphicFramePr>
@@ -1256,21 +2032,503 @@
           <w:lang w:val="tr-TR"/>
         </w:rPr>
       </w:pPr>
+      <w:bookmarkStart w:id="4" w:name="_Ref130909524"/>
+      <w:r>
+        <w:rPr>
+          <w:lang w:val="tr-TR"/>
+        </w:rPr>
+        <w:t xml:space="preserve">Şekil </w:t>
+      </w:r>
+      <w:r>
+        <w:rPr>
+          <w:lang w:val="tr-TR"/>
+        </w:rPr>
+        <w:fldChar w:fldCharType="begin"/>
+      </w:r>
+      <w:r>
+        <w:rPr>
+          <w:lang w:val="tr-TR"/>
+        </w:rPr>
+        <w:instrText xml:space="preserve"> SEQ Şekil \* ARABIC </w:instrText>
+      </w:r>
+      <w:r>
+        <w:rPr>
+          <w:lang w:val="tr-TR"/>
+        </w:rPr>
+        <w:fldChar w:fldCharType="separate"/>
+      </w:r>
+      <w:r>
+        <w:rPr>
+          <w:noProof/>
+          <w:lang w:val="tr-TR"/>
+        </w:rPr>
+        <w:t>6</w:t>
+      </w:r>
+      <w:r>
+        <w:rPr>
+          <w:noProof/>
+          <w:lang w:val="tr-TR"/>
+        </w:rPr>
+        <w:fldChar w:fldCharType="end"/>
+      </w:r>
+      <w:bookmarkEnd w:id="4"/>
+      <w:r>
+        <w:rPr>
+          <w:lang w:val="tr-TR"/>
+        </w:rPr>
+        <w:t xml:space="preserve">. İletkenliği azaltılmış </w:t>
+      </w:r>
+      <w:proofErr w:type="spellStart"/>
+      <w:r>
+        <w:rPr>
+          <w:lang w:val="tr-TR"/>
+        </w:rPr>
+        <w:t>laminasyon</w:t>
+      </w:r>
+      <w:proofErr w:type="spellEnd"/>
+      <w:r>
+        <w:rPr>
+          <w:lang w:val="tr-TR"/>
+        </w:rPr>
+        <w:t xml:space="preserve"> modelinde bir dişteki akı dağılımı</w:t>
+      </w:r>
+    </w:p>
+    <w:p>
+      <w:pPr>
+        <w:jc w:val="both"/>
+        <w:rPr>
+          <w:lang w:val="tr-TR"/>
+        </w:rPr>
+      </w:pPr>
+      <w:r>
+        <w:rPr>
+          <w:lang w:val="tr-TR"/>
+        </w:rPr>
+        <w:t>Model kurulurken “</w:t>
+      </w:r>
+      <w:proofErr w:type="spellStart"/>
+      <w:r>
+        <w:rPr>
+          <w:lang w:val="tr-TR"/>
+        </w:rPr>
+        <w:t>independent</w:t>
+      </w:r>
+      <w:proofErr w:type="spellEnd"/>
+      <w:r>
+        <w:rPr>
+          <w:lang w:val="tr-TR"/>
+        </w:rPr>
+        <w:t>” ve “</w:t>
+      </w:r>
+      <w:proofErr w:type="spellStart"/>
+      <w:r>
+        <w:rPr>
+          <w:lang w:val="tr-TR"/>
+        </w:rPr>
+        <w:t>dependent</w:t>
+      </w:r>
+      <w:proofErr w:type="spellEnd"/>
+      <w:r>
+        <w:rPr>
+          <w:lang w:val="tr-TR"/>
+        </w:rPr>
+        <w:t>” koşulları yerine aynı yüzeylere “</w:t>
+      </w:r>
+      <w:proofErr w:type="spellStart"/>
+      <w:r>
+        <w:rPr>
+          <w:lang w:val="tr-TR"/>
+        </w:rPr>
+        <w:t>even</w:t>
+      </w:r>
+      <w:proofErr w:type="spellEnd"/>
+      <w:r>
+        <w:rPr>
+          <w:lang w:val="tr-TR"/>
+        </w:rPr>
+        <w:t xml:space="preserve"> </w:t>
+      </w:r>
+      <w:proofErr w:type="spellStart"/>
+      <w:r>
+        <w:rPr>
+          <w:lang w:val="tr-TR"/>
+        </w:rPr>
+        <w:t>symmetry</w:t>
+      </w:r>
+      <w:proofErr w:type="spellEnd"/>
+      <w:r>
+        <w:rPr>
+          <w:lang w:val="tr-TR"/>
+        </w:rPr>
+        <w:t>” koşulları atılmıştı.</w:t>
+      </w:r>
+      <w:r>
+        <w:rPr>
+          <w:lang w:val="tr-TR"/>
+        </w:rPr>
+        <w:t xml:space="preserve"> Bu durumda ise B dağılımına bakıldığında her mekanik 45 dereceye denk gelen q – eksenindeki boyunduruk daha az akı yoğunluğuna sahip olmaktadır. Bu hatadan yola çıkarak sınır koşulları düzeltilmiştir. Her iki sınır koşuluna ait B dağılımı </w:t>
+      </w:r>
+      <w:r>
+        <w:rPr>
+          <w:lang w:val="tr-TR"/>
+        </w:rPr>
+        <w:fldChar w:fldCharType="begin"/>
+      </w:r>
+      <w:r>
+        <w:rPr>
+          <w:lang w:val="tr-TR"/>
+        </w:rPr>
+        <w:instrText xml:space="preserve"> REF _Ref130909538 \h </w:instrText>
+      </w:r>
+      <w:r>
+        <w:rPr>
+          <w:lang w:val="tr-TR"/>
+        </w:rPr>
+      </w:r>
+      <w:r>
+        <w:rPr>
+          <w:lang w:val="tr-TR"/>
+        </w:rPr>
+        <w:fldChar w:fldCharType="separate"/>
+      </w:r>
+      <w:r>
+        <w:rPr>
+          <w:lang w:val="tr-TR"/>
+        </w:rPr>
+        <w:t xml:space="preserve">Şekil </w:t>
+      </w:r>
+      <w:r>
+        <w:rPr>
+          <w:noProof/>
+          <w:lang w:val="tr-TR"/>
+        </w:rPr>
+        <w:t>6</w:t>
+      </w:r>
+      <w:r>
+        <w:rPr>
+          <w:lang w:val="tr-TR"/>
+        </w:rPr>
+        <w:fldChar w:fldCharType="end"/>
+      </w:r>
+      <w:r>
+        <w:rPr>
+          <w:lang w:val="tr-TR"/>
+        </w:rPr>
+        <w:t xml:space="preserve"> ve </w:t>
+      </w:r>
+      <w:r>
+        <w:rPr>
+          <w:lang w:val="tr-TR"/>
+        </w:rPr>
+        <w:fldChar w:fldCharType="begin"/>
+      </w:r>
+      <w:r>
+        <w:rPr>
+          <w:lang w:val="tr-TR"/>
+        </w:rPr>
+        <w:instrText xml:space="preserve"> REF _Ref130909545 \h </w:instrText>
+      </w:r>
+      <w:r>
+        <w:rPr>
+          <w:lang w:val="tr-TR"/>
+        </w:rPr>
+      </w:r>
+      <w:r>
+        <w:rPr>
+          <w:lang w:val="tr-TR"/>
+        </w:rPr>
+        <w:fldChar w:fldCharType="separate"/>
+      </w:r>
+      <w:r>
+        <w:rPr>
+          <w:lang w:val="tr-TR"/>
+        </w:rPr>
+        <w:t xml:space="preserve">Şekil </w:t>
+      </w:r>
+      <w:r>
+        <w:rPr>
+          <w:noProof/>
+          <w:lang w:val="tr-TR"/>
+        </w:rPr>
+        <w:t>7</w:t>
+      </w:r>
+      <w:r>
+        <w:rPr>
+          <w:lang w:val="tr-TR"/>
+        </w:rPr>
+        <w:fldChar w:fldCharType="end"/>
+      </w:r>
+      <w:r>
+        <w:rPr>
+          <w:lang w:val="tr-TR"/>
+        </w:rPr>
+        <w:t>’de sunulmuştur.</w:t>
+      </w:r>
+    </w:p>
+    <w:p>
+      <w:pPr>
+        <w:keepNext/>
+        <w:jc w:val="both"/>
+        <w:rPr>
+          <w:lang w:val="tr-TR"/>
+        </w:rPr>
+      </w:pPr>
+      <w:r>
+        <w:rPr>
+          <w:noProof/>
+          <w:lang w:val="tr-TR"/>
+        </w:rPr>
+        <w:drawing>
+          <wp:inline distT="0" distB="0" distL="0" distR="0" wp14:anchorId="17F2FE05" wp14:editId="507275CA">
+            <wp:extent cx="5943600" cy="3094990"/>
+            <wp:effectExtent l="0" t="0" r="0" b="0"/>
+            <wp:docPr id="8" name="Picture 8"/>
+            <wp:cNvGraphicFramePr>
+              <a:graphicFrameLocks xmlns:a="http://schemas.openxmlformats.org/drawingml/2006/main" noChangeAspect="1"/>
+            </wp:cNvGraphicFramePr>
+            <a:graphic xmlns:a="http://schemas.openxmlformats.org/drawingml/2006/main">
+              <a:graphicData uri="http://schemas.openxmlformats.org/drawingml/2006/picture">
+                <pic:pic xmlns:pic="http://schemas.openxmlformats.org/drawingml/2006/picture">
+                  <pic:nvPicPr>
+                    <pic:cNvPr id="1" name=""/>
+                    <pic:cNvPicPr/>
+                  </pic:nvPicPr>
+                  <pic:blipFill>
+                    <a:blip r:embed="rId16"/>
+                    <a:stretch>
+                      <a:fillRect/>
+                    </a:stretch>
+                  </pic:blipFill>
+                  <pic:spPr>
+                    <a:xfrm>
+                      <a:off x="0" y="0"/>
+                      <a:ext cx="5943600" cy="3094990"/>
+                    </a:xfrm>
+                    <a:prstGeom prst="rect">
+                      <a:avLst/>
+                    </a:prstGeom>
+                  </pic:spPr>
+                </pic:pic>
+              </a:graphicData>
+            </a:graphic>
+          </wp:inline>
+        </w:drawing>
+      </w:r>
+    </w:p>
+    <w:p>
+      <w:pPr>
+        <w:pStyle w:val="Caption"/>
+        <w:jc w:val="center"/>
+        <w:rPr>
+          <w:lang w:val="tr-TR"/>
+        </w:rPr>
+      </w:pPr>
+      <w:bookmarkStart w:id="5" w:name="_Ref130909538"/>
+      <w:r>
+        <w:rPr>
+          <w:lang w:val="tr-TR"/>
+        </w:rPr>
+        <w:t xml:space="preserve">Şekil </w:t>
+      </w:r>
+      <w:r>
+        <w:rPr>
+          <w:lang w:val="tr-TR"/>
+        </w:rPr>
+        <w:fldChar w:fldCharType="begin"/>
+      </w:r>
+      <w:r>
+        <w:rPr>
+          <w:lang w:val="tr-TR"/>
+        </w:rPr>
+        <w:instrText xml:space="preserve"> SEQ Şekil \* ARABIC </w:instrText>
+      </w:r>
+      <w:r>
+        <w:rPr>
+          <w:lang w:val="tr-TR"/>
+        </w:rPr>
+        <w:fldChar w:fldCharType="separate"/>
+      </w:r>
+      <w:r>
+        <w:rPr>
+          <w:noProof/>
+          <w:lang w:val="tr-TR"/>
+        </w:rPr>
+        <w:t>7</w:t>
+      </w:r>
+      <w:r>
+        <w:rPr>
+          <w:noProof/>
+          <w:lang w:val="tr-TR"/>
+        </w:rPr>
+        <w:fldChar w:fldCharType="end"/>
+      </w:r>
+      <w:bookmarkEnd w:id="5"/>
+      <w:r>
+        <w:rPr>
+          <w:lang w:val="tr-TR"/>
+        </w:rPr>
+        <w:t xml:space="preserve">. </w:t>
+      </w:r>
+      <w:proofErr w:type="spellStart"/>
+      <w:r>
+        <w:rPr>
+          <w:lang w:val="tr-TR"/>
+        </w:rPr>
+        <w:t>Even</w:t>
+      </w:r>
+      <w:proofErr w:type="spellEnd"/>
+      <w:r>
+        <w:rPr>
+          <w:lang w:val="tr-TR"/>
+        </w:rPr>
+        <w:t xml:space="preserve"> </w:t>
+      </w:r>
+      <w:proofErr w:type="spellStart"/>
+      <w:r>
+        <w:rPr>
+          <w:lang w:val="tr-TR"/>
+        </w:rPr>
+        <w:t>symmetry</w:t>
+      </w:r>
+      <w:proofErr w:type="spellEnd"/>
+      <w:r>
+        <w:rPr>
+          <w:lang w:val="tr-TR"/>
+        </w:rPr>
+        <w:t xml:space="preserve"> sınır koşulunda B dağılımı</w:t>
+      </w:r>
+    </w:p>
+    <w:p>
+      <w:pPr>
+        <w:keepNext/>
+        <w:rPr>
+          <w:lang w:val="tr-TR"/>
+        </w:rPr>
+      </w:pPr>
+      <w:r>
+        <w:rPr>
+          <w:noProof/>
+          <w:lang w:val="tr-TR"/>
+        </w:rPr>
+        <w:lastRenderedPageBreak/>
+        <w:drawing>
+          <wp:inline distT="0" distB="0" distL="0" distR="0" wp14:anchorId="162A8D7A" wp14:editId="67FABE8D">
+            <wp:extent cx="5943600" cy="3384550"/>
+            <wp:effectExtent l="0" t="0" r="0" b="6350"/>
+            <wp:docPr id="9" name="Picture 9"/>
+            <wp:cNvGraphicFramePr>
+              <a:graphicFrameLocks xmlns:a="http://schemas.openxmlformats.org/drawingml/2006/main" noChangeAspect="1"/>
+            </wp:cNvGraphicFramePr>
+            <a:graphic xmlns:a="http://schemas.openxmlformats.org/drawingml/2006/main">
+              <a:graphicData uri="http://schemas.openxmlformats.org/drawingml/2006/picture">
+                <pic:pic xmlns:pic="http://schemas.openxmlformats.org/drawingml/2006/picture">
+                  <pic:nvPicPr>
+                    <pic:cNvPr id="1" name=""/>
+                    <pic:cNvPicPr/>
+                  </pic:nvPicPr>
+                  <pic:blipFill>
+                    <a:blip r:embed="rId17"/>
+                    <a:stretch>
+                      <a:fillRect/>
+                    </a:stretch>
+                  </pic:blipFill>
+                  <pic:spPr>
+                    <a:xfrm>
+                      <a:off x="0" y="0"/>
+                      <a:ext cx="5943600" cy="3384550"/>
+                    </a:xfrm>
+                    <a:prstGeom prst="rect">
+                      <a:avLst/>
+                    </a:prstGeom>
+                  </pic:spPr>
+                </pic:pic>
+              </a:graphicData>
+            </a:graphic>
+          </wp:inline>
+        </w:drawing>
+      </w:r>
+    </w:p>
+    <w:p>
+      <w:pPr>
+        <w:pStyle w:val="Caption"/>
+        <w:jc w:val="center"/>
+        <w:rPr>
+          <w:lang w:val="tr-TR"/>
+        </w:rPr>
+      </w:pPr>
       <w:bookmarkStart w:id="6" w:name="_Ref130909545"/>
       <w:r>
+        <w:rPr>
+          <w:lang w:val="tr-TR"/>
+        </w:rPr>
         <w:t xml:space="preserve">Şekil </w:t>
       </w:r>
-      <w:fldSimple w:instr=" SEQ Şekil \* ARABIC ">
-        <w:r>
-          <w:rPr>
-            <w:noProof/>
-          </w:rPr>
-          <w:t>7</w:t>
-        </w:r>
-      </w:fldSimple>
+      <w:r>
+        <w:rPr>
+          <w:lang w:val="tr-TR"/>
+        </w:rPr>
+        <w:fldChar w:fldCharType="begin"/>
+      </w:r>
+      <w:r>
+        <w:rPr>
+          <w:lang w:val="tr-TR"/>
+        </w:rPr>
+        <w:instrText xml:space="preserve"> SEQ Şekil \* ARABIC </w:instrText>
+      </w:r>
+      <w:r>
+        <w:rPr>
+          <w:lang w:val="tr-TR"/>
+        </w:rPr>
+        <w:fldChar w:fldCharType="separate"/>
+      </w:r>
+      <w:r>
+        <w:rPr>
+          <w:noProof/>
+          <w:lang w:val="tr-TR"/>
+        </w:rPr>
+        <w:t>8</w:t>
+      </w:r>
+      <w:r>
+        <w:rPr>
+          <w:noProof/>
+          <w:lang w:val="tr-TR"/>
+        </w:rPr>
+        <w:fldChar w:fldCharType="end"/>
+      </w:r>
       <w:bookmarkEnd w:id="6"/>
       <w:r>
-        <w:t>. Independent ve dependent sınır koşullarında B dağılımı</w:t>
+        <w:rPr>
+          <w:lang w:val="tr-TR"/>
+        </w:rPr>
+        <w:t xml:space="preserve">. </w:t>
+      </w:r>
+      <w:proofErr w:type="spellStart"/>
+      <w:r>
+        <w:rPr>
+          <w:lang w:val="tr-TR"/>
+        </w:rPr>
+        <w:t>Independent</w:t>
+      </w:r>
+      <w:proofErr w:type="spellEnd"/>
+      <w:r>
+        <w:rPr>
+          <w:lang w:val="tr-TR"/>
+        </w:rPr>
+        <w:t xml:space="preserve"> ve </w:t>
+      </w:r>
+      <w:proofErr w:type="spellStart"/>
+      <w:r>
+        <w:rPr>
+          <w:lang w:val="tr-TR"/>
+        </w:rPr>
+        <w:t>dependent</w:t>
+      </w:r>
+      <w:proofErr w:type="spellEnd"/>
+      <w:r>
+        <w:rPr>
+          <w:lang w:val="tr-TR"/>
+        </w:rPr>
+        <w:t xml:space="preserve"> sınır koşullarında B dağılımı</w:t>
       </w:r>
     </w:p>
     <w:sectPr>

</xml_diff>